<commit_message>
DOCUMENTO DE TESIS CON FORMATO - CAPS 1 y 2
</commit_message>
<xml_diff>
--- a/Documentación/Entregables Proyecto de Tesis 2/TESIS 2 - MENDEZ ENTREGABLE 1.docx
+++ b/Documentación/Entregables Proyecto de Tesis 2/TESIS 2 - MENDEZ ENTREGABLE 1.docx
@@ -82,7 +82,7 @@
           <w:noProof/>
         </w:rPr>
         <w:drawing>
-          <wp:inline distT="0" distB="0" distL="0" distR="0" wp14:anchorId="74415F0C" wp14:editId="0AE841B4">
+          <wp:inline distT="0" distB="0" distL="0" distR="0" wp14:anchorId="051B1B4E" wp14:editId="7BF335F5">
             <wp:extent cx="3305175" cy="1400175"/>
             <wp:effectExtent l="19050" t="0" r="9525" b="0"/>
             <wp:docPr id="2" name="Imagen 4"/>
@@ -419,7 +419,7 @@
     </w:p>
     <w:p>
       <w:pPr>
-        <w:ind w:left="2832" w:firstLine="3"/>
+        <w:ind w:firstLine="3"/>
         <w:rPr>
           <w:rFonts w:ascii="Arial" w:hAnsi="Arial" w:cs="Arial"/>
           <w:i/>
@@ -546,8 +546,8 @@
         <w:tblLook w:val="04A0" w:firstRow="1" w:lastRow="0" w:firstColumn="1" w:lastColumn="0" w:noHBand="0" w:noVBand="1"/>
       </w:tblPr>
       <w:tblGrid>
-        <w:gridCol w:w="5495"/>
-        <w:gridCol w:w="3149"/>
+        <w:gridCol w:w="5353"/>
+        <w:gridCol w:w="3083"/>
       </w:tblGrid>
       <w:tr>
         <w:trPr>
@@ -899,6 +899,7 @@
               <w:tab w:val="left" w:pos="720"/>
               <w:tab w:val="right" w:leader="underscore" w:pos="8494"/>
             </w:tabs>
+            <w:ind w:left="0"/>
             <w:rPr>
               <w:rFonts w:ascii="Arial" w:eastAsiaTheme="minorEastAsia" w:hAnsi="Arial" w:cs="Arial"/>
               <w:b w:val="0"/>
@@ -1007,6 +1008,7 @@
               <w:tab w:val="left" w:pos="720"/>
               <w:tab w:val="right" w:leader="underscore" w:pos="8494"/>
             </w:tabs>
+            <w:ind w:left="0"/>
             <w:rPr>
               <w:rFonts w:ascii="Arial" w:eastAsiaTheme="minorEastAsia" w:hAnsi="Arial" w:cs="Arial"/>
               <w:b w:val="0"/>
@@ -1115,6 +1117,7 @@
               <w:tab w:val="left" w:pos="720"/>
               <w:tab w:val="right" w:leader="underscore" w:pos="8494"/>
             </w:tabs>
+            <w:ind w:left="0"/>
             <w:rPr>
               <w:rFonts w:ascii="Arial" w:eastAsiaTheme="minorEastAsia" w:hAnsi="Arial" w:cs="Arial"/>
               <w:b w:val="0"/>
@@ -1223,6 +1226,7 @@
               <w:tab w:val="left" w:pos="720"/>
               <w:tab w:val="right" w:leader="underscore" w:pos="8494"/>
             </w:tabs>
+            <w:ind w:left="0"/>
             <w:rPr>
               <w:rFonts w:ascii="Arial" w:eastAsiaTheme="minorEastAsia" w:hAnsi="Arial" w:cs="Arial"/>
               <w:b w:val="0"/>
@@ -1331,6 +1335,7 @@
               <w:tab w:val="left" w:pos="720"/>
               <w:tab w:val="right" w:leader="underscore" w:pos="8494"/>
             </w:tabs>
+            <w:ind w:left="0"/>
             <w:rPr>
               <w:rFonts w:ascii="Arial" w:eastAsiaTheme="minorEastAsia" w:hAnsi="Arial" w:cs="Arial"/>
               <w:b w:val="0"/>
@@ -1439,6 +1444,7 @@
               <w:tab w:val="left" w:pos="1200"/>
               <w:tab w:val="right" w:leader="underscore" w:pos="8494"/>
             </w:tabs>
+            <w:ind w:left="0"/>
             <w:rPr>
               <w:rFonts w:ascii="Arial" w:eastAsiaTheme="minorEastAsia" w:hAnsi="Arial" w:cs="Arial"/>
               <w:iCs w:val="0"/>
@@ -1547,6 +1553,7 @@
               <w:tab w:val="left" w:pos="1200"/>
               <w:tab w:val="right" w:leader="underscore" w:pos="8494"/>
             </w:tabs>
+            <w:ind w:left="0"/>
             <w:rPr>
               <w:rFonts w:ascii="Arial" w:eastAsiaTheme="minorEastAsia" w:hAnsi="Arial" w:cs="Arial"/>
               <w:iCs w:val="0"/>
@@ -2102,7 +2109,6 @@
           <w:ilvl w:val="0"/>
           <w:numId w:val="0"/>
         </w:numPr>
-        <w:ind w:left="432"/>
         <w:jc w:val="center"/>
         <w:rPr>
           <w:sz w:val="22"/>
@@ -2116,7 +2122,6 @@
           <w:ilvl w:val="0"/>
           <w:numId w:val="0"/>
         </w:numPr>
-        <w:ind w:left="432"/>
         <w:jc w:val="center"/>
         <w:rPr>
           <w:sz w:val="22"/>
@@ -2130,7 +2135,6 @@
           <w:ilvl w:val="0"/>
           <w:numId w:val="0"/>
         </w:numPr>
-        <w:ind w:left="432"/>
         <w:jc w:val="center"/>
         <w:rPr>
           <w:sz w:val="22"/>
@@ -2144,7 +2148,6 @@
           <w:ilvl w:val="0"/>
           <w:numId w:val="0"/>
         </w:numPr>
-        <w:ind w:left="432"/>
         <w:jc w:val="center"/>
         <w:rPr>
           <w:sz w:val="20"/>
@@ -2158,7 +2161,6 @@
           <w:ilvl w:val="0"/>
           <w:numId w:val="0"/>
         </w:numPr>
-        <w:ind w:left="432"/>
         <w:jc w:val="center"/>
         <w:rPr>
           <w:sz w:val="20"/>
@@ -2172,7 +2174,6 @@
           <w:ilvl w:val="0"/>
           <w:numId w:val="0"/>
         </w:numPr>
-        <w:ind w:left="432"/>
         <w:jc w:val="center"/>
         <w:rPr>
           <w:sz w:val="20"/>
@@ -2186,7 +2187,6 @@
           <w:ilvl w:val="0"/>
           <w:numId w:val="0"/>
         </w:numPr>
-        <w:ind w:left="432"/>
         <w:jc w:val="center"/>
         <w:rPr>
           <w:sz w:val="20"/>
@@ -2200,7 +2200,6 @@
           <w:ilvl w:val="0"/>
           <w:numId w:val="0"/>
         </w:numPr>
-        <w:ind w:left="432"/>
         <w:jc w:val="center"/>
         <w:rPr>
           <w:sz w:val="20"/>
@@ -2214,7 +2213,6 @@
           <w:ilvl w:val="0"/>
           <w:numId w:val="0"/>
         </w:numPr>
-        <w:ind w:left="432"/>
         <w:jc w:val="center"/>
         <w:rPr>
           <w:sz w:val="20"/>
@@ -2228,7 +2226,6 @@
           <w:ilvl w:val="0"/>
           <w:numId w:val="0"/>
         </w:numPr>
-        <w:ind w:left="432"/>
         <w:jc w:val="center"/>
         <w:rPr>
           <w:sz w:val="20"/>
@@ -2242,7 +2239,6 @@
           <w:ilvl w:val="0"/>
           <w:numId w:val="0"/>
         </w:numPr>
-        <w:ind w:left="432"/>
         <w:jc w:val="center"/>
         <w:rPr>
           <w:sz w:val="20"/>
@@ -2256,7 +2252,6 @@
           <w:ilvl w:val="0"/>
           <w:numId w:val="0"/>
         </w:numPr>
-        <w:ind w:left="432"/>
         <w:jc w:val="center"/>
         <w:rPr>
           <w:sz w:val="20"/>
@@ -2270,7 +2265,6 @@
           <w:ilvl w:val="0"/>
           <w:numId w:val="0"/>
         </w:numPr>
-        <w:ind w:left="432"/>
         <w:jc w:val="center"/>
         <w:rPr>
           <w:sz w:val="20"/>
@@ -2284,7 +2278,6 @@
           <w:ilvl w:val="0"/>
           <w:numId w:val="0"/>
         </w:numPr>
-        <w:ind w:left="432"/>
         <w:jc w:val="center"/>
         <w:rPr>
           <w:sz w:val="20"/>
@@ -2298,7 +2291,6 @@
           <w:ilvl w:val="0"/>
           <w:numId w:val="0"/>
         </w:numPr>
-        <w:ind w:left="432"/>
         <w:jc w:val="center"/>
         <w:rPr>
           <w:sz w:val="20"/>
@@ -2312,7 +2304,6 @@
           <w:ilvl w:val="0"/>
           <w:numId w:val="0"/>
         </w:numPr>
-        <w:ind w:left="432"/>
         <w:jc w:val="center"/>
         <w:rPr>
           <w:sz w:val="20"/>
@@ -2326,7 +2317,6 @@
           <w:ilvl w:val="0"/>
           <w:numId w:val="0"/>
         </w:numPr>
-        <w:ind w:left="432"/>
         <w:jc w:val="center"/>
         <w:rPr>
           <w:sz w:val="20"/>
@@ -2340,7 +2330,6 @@
           <w:ilvl w:val="0"/>
           <w:numId w:val="0"/>
         </w:numPr>
-        <w:ind w:left="432"/>
         <w:jc w:val="center"/>
         <w:rPr>
           <w:sz w:val="20"/>
@@ -2354,7 +2343,6 @@
           <w:ilvl w:val="0"/>
           <w:numId w:val="0"/>
         </w:numPr>
-        <w:ind w:left="432"/>
         <w:jc w:val="center"/>
         <w:rPr>
           <w:sz w:val="20"/>
@@ -2368,7 +2356,6 @@
           <w:ilvl w:val="0"/>
           <w:numId w:val="0"/>
         </w:numPr>
-        <w:ind w:left="432"/>
         <w:jc w:val="center"/>
         <w:rPr>
           <w:sz w:val="20"/>
@@ -2382,7 +2369,6 @@
           <w:ilvl w:val="0"/>
           <w:numId w:val="0"/>
         </w:numPr>
-        <w:ind w:left="432"/>
         <w:jc w:val="center"/>
         <w:rPr>
           <w:sz w:val="20"/>
@@ -2397,7 +2383,6 @@
           <w:numId w:val="0"/>
         </w:numPr>
         <w:spacing w:line="240" w:lineRule="auto"/>
-        <w:ind w:left="431"/>
         <w:jc w:val="center"/>
         <w:rPr>
           <w:sz w:val="20"/>
@@ -2418,7 +2403,6 @@
           <w:numId w:val="0"/>
         </w:numPr>
         <w:spacing w:line="240" w:lineRule="auto"/>
-        <w:ind w:left="431"/>
         <w:jc w:val="center"/>
         <w:rPr>
           <w:sz w:val="20"/>
@@ -2433,7 +2417,6 @@
           <w:numId w:val="0"/>
         </w:numPr>
         <w:spacing w:line="240" w:lineRule="auto"/>
-        <w:ind w:left="431"/>
         <w:jc w:val="center"/>
         <w:rPr>
           <w:sz w:val="20"/>
@@ -2448,7 +2431,6 @@
           <w:numId w:val="0"/>
         </w:numPr>
         <w:spacing w:line="240" w:lineRule="auto"/>
-        <w:ind w:left="431"/>
         <w:jc w:val="center"/>
         <w:rPr>
           <w:sz w:val="20"/>
@@ -2463,7 +2445,6 @@
           <w:numId w:val="0"/>
         </w:numPr>
         <w:spacing w:line="240" w:lineRule="auto"/>
-        <w:ind w:left="431"/>
         <w:jc w:val="center"/>
         <w:rPr>
           <w:sz w:val="20"/>
@@ -2478,7 +2459,6 @@
           <w:numId w:val="0"/>
         </w:numPr>
         <w:spacing w:line="240" w:lineRule="auto"/>
-        <w:ind w:left="431"/>
         <w:jc w:val="center"/>
         <w:rPr>
           <w:sz w:val="20"/>
@@ -2493,7 +2473,6 @@
           <w:numId w:val="0"/>
         </w:numPr>
         <w:spacing w:line="240" w:lineRule="auto"/>
-        <w:ind w:left="431"/>
         <w:jc w:val="center"/>
         <w:rPr>
           <w:sz w:val="20"/>
@@ -2508,7 +2487,6 @@
           <w:numId w:val="0"/>
         </w:numPr>
         <w:spacing w:line="240" w:lineRule="auto"/>
-        <w:ind w:left="431"/>
         <w:jc w:val="left"/>
         <w:rPr>
           <w:i/>
@@ -3317,6 +3295,7 @@
         <w:autoSpaceDE w:val="0"/>
         <w:autoSpaceDN w:val="0"/>
         <w:adjustRightInd w:val="0"/>
+        <w:ind w:left="0"/>
         <w:rPr>
           <w:rFonts w:ascii="Arial" w:hAnsi="Arial" w:cs="Arial"/>
           <w:sz w:val="20"/>
@@ -3361,6 +3340,7 @@
         <w:autoSpaceDE w:val="0"/>
         <w:autoSpaceDN w:val="0"/>
         <w:adjustRightInd w:val="0"/>
+        <w:ind w:left="0"/>
         <w:rPr>
           <w:rFonts w:ascii="Arial" w:hAnsi="Arial" w:cs="Arial"/>
           <w:sz w:val="20"/>
@@ -3469,6 +3449,7 @@
         <w:autoSpaceDE w:val="0"/>
         <w:autoSpaceDN w:val="0"/>
         <w:adjustRightInd w:val="0"/>
+        <w:ind w:left="0"/>
         <w:rPr>
           <w:rFonts w:ascii="Arial" w:hAnsi="Arial" w:cs="Arial"/>
           <w:sz w:val="20"/>
@@ -3577,6 +3558,7 @@
         <w:autoSpaceDE w:val="0"/>
         <w:autoSpaceDN w:val="0"/>
         <w:adjustRightInd w:val="0"/>
+        <w:ind w:left="0"/>
         <w:rPr>
           <w:rFonts w:ascii="Arial" w:hAnsi="Arial" w:cs="Arial"/>
           <w:sz w:val="20"/>
@@ -3667,6 +3649,7 @@
         <w:autoSpaceDE w:val="0"/>
         <w:autoSpaceDN w:val="0"/>
         <w:adjustRightInd w:val="0"/>
+        <w:ind w:left="0"/>
         <w:rPr>
           <w:rFonts w:ascii="Arial" w:hAnsi="Arial" w:cs="Arial"/>
           <w:sz w:val="20"/>
@@ -3683,6 +3666,7 @@
         <w:autoSpaceDE w:val="0"/>
         <w:autoSpaceDN w:val="0"/>
         <w:adjustRightInd w:val="0"/>
+        <w:ind w:left="0"/>
         <w:rPr>
           <w:rFonts w:ascii="Arial" w:hAnsi="Arial" w:cs="Arial"/>
           <w:sz w:val="20"/>
@@ -4115,7 +4099,7 @@
         <w:autoSpaceDE w:val="0"/>
         <w:autoSpaceDN w:val="0"/>
         <w:adjustRightInd w:val="0"/>
-        <w:ind w:left="708" w:hanging="276"/>
+        <w:ind w:hanging="276"/>
         <w:rPr>
           <w:rFonts w:ascii="Arial" w:hAnsi="Arial" w:cs="Arial"/>
           <w:sz w:val="20"/>
@@ -4424,33 +4408,33 @@
       </w:pPr>
       <w:bookmarkStart w:id="2" w:name="_Toc364799432"/>
       <w:r>
+        <w:t>Objetivo General</w:t>
+      </w:r>
+      <w:bookmarkEnd w:id="2"/>
+    </w:p>
+    <w:p>
+      <w:pPr>
+        <w:ind w:firstLine="576"/>
+        <w:rPr>
+          <w:rFonts w:ascii="Arial" w:hAnsi="Arial" w:cs="Arial"/>
+          <w:sz w:val="20"/>
+        </w:rPr>
+      </w:pPr>
+    </w:p>
+    <w:p>
+      <w:pPr>
+        <w:ind w:firstLine="432"/>
+        <w:rPr>
+          <w:rFonts w:ascii="Arial" w:hAnsi="Arial" w:cs="Arial"/>
+          <w:sz w:val="20"/>
+        </w:rPr>
+      </w:pPr>
+      <w:r>
+        <w:rPr>
+          <w:rFonts w:ascii="Arial" w:hAnsi="Arial" w:cs="Arial"/>
+          <w:sz w:val="20"/>
+        </w:rPr>
         <w:lastRenderedPageBreak/>
-        <w:t>Objetivo General</w:t>
-      </w:r>
-      <w:bookmarkEnd w:id="2"/>
-    </w:p>
-    <w:p>
-      <w:pPr>
-        <w:ind w:firstLine="576"/>
-        <w:rPr>
-          <w:rFonts w:ascii="Arial" w:hAnsi="Arial" w:cs="Arial"/>
-          <w:sz w:val="20"/>
-        </w:rPr>
-      </w:pPr>
-    </w:p>
-    <w:p>
-      <w:pPr>
-        <w:ind w:firstLine="432"/>
-        <w:rPr>
-          <w:rFonts w:ascii="Arial" w:hAnsi="Arial" w:cs="Arial"/>
-          <w:sz w:val="20"/>
-        </w:rPr>
-      </w:pPr>
-      <w:r>
-        <w:rPr>
-          <w:rFonts w:ascii="Arial" w:hAnsi="Arial" w:cs="Arial"/>
-          <w:sz w:val="20"/>
-        </w:rPr>
         <w:t>Implementar un sistema de información para la gestión de entrega de servicios generales y de mantenimiento a hogares basado en un esquema de comercio electrónico que pe</w:t>
       </w:r>
       <w:r>
@@ -4554,7 +4538,7 @@
           <w:ilvl w:val="0"/>
           <w:numId w:val="3"/>
         </w:numPr>
-        <w:ind w:left="426"/>
+        <w:ind w:left="0"/>
         <w:rPr>
           <w:rFonts w:ascii="Arial" w:hAnsi="Arial" w:cs="Arial"/>
           <w:sz w:val="20"/>
@@ -4578,7 +4562,7 @@
     <w:p>
       <w:pPr>
         <w:pStyle w:val="Prrafodelista"/>
-        <w:ind w:left="426"/>
+        <w:ind w:left="0"/>
         <w:rPr>
           <w:rFonts w:ascii="Arial" w:hAnsi="Arial" w:cs="Arial"/>
           <w:sz w:val="20"/>
@@ -4592,7 +4576,7 @@
           <w:ilvl w:val="0"/>
           <w:numId w:val="3"/>
         </w:numPr>
-        <w:ind w:left="426"/>
+        <w:ind w:left="0"/>
         <w:rPr>
           <w:rFonts w:ascii="Arial" w:hAnsi="Arial" w:cs="Arial"/>
           <w:sz w:val="20"/>
@@ -4609,6 +4593,7 @@
     <w:p>
       <w:pPr>
         <w:pStyle w:val="Prrafodelista"/>
+        <w:ind w:left="0"/>
         <w:rPr>
           <w:rFonts w:ascii="Arial" w:hAnsi="Arial" w:cs="Arial"/>
           <w:sz w:val="20"/>
@@ -4622,6 +4607,7 @@
           <w:ilvl w:val="0"/>
           <w:numId w:val="18"/>
         </w:numPr>
+        <w:ind w:left="0"/>
         <w:rPr>
           <w:rFonts w:ascii="Arial" w:hAnsi="Arial" w:cs="Arial"/>
           <w:sz w:val="20"/>
@@ -4642,6 +4628,7 @@
           <w:ilvl w:val="0"/>
           <w:numId w:val="18"/>
         </w:numPr>
+        <w:ind w:left="0"/>
         <w:rPr>
           <w:rFonts w:ascii="Arial" w:hAnsi="Arial" w:cs="Arial"/>
           <w:sz w:val="20"/>
@@ -4662,6 +4649,7 @@
           <w:ilvl w:val="0"/>
           <w:numId w:val="18"/>
         </w:numPr>
+        <w:ind w:left="0"/>
         <w:rPr>
           <w:rFonts w:ascii="Arial" w:hAnsi="Arial" w:cs="Arial"/>
           <w:sz w:val="20"/>
@@ -4682,6 +4670,7 @@
           <w:ilvl w:val="0"/>
           <w:numId w:val="18"/>
         </w:numPr>
+        <w:ind w:left="0"/>
         <w:rPr>
           <w:rFonts w:ascii="Arial" w:hAnsi="Arial" w:cs="Arial"/>
           <w:sz w:val="20"/>
@@ -4702,6 +4691,7 @@
           <w:ilvl w:val="0"/>
           <w:numId w:val="18"/>
         </w:numPr>
+        <w:ind w:left="0"/>
         <w:rPr>
           <w:rFonts w:ascii="Arial" w:hAnsi="Arial" w:cs="Arial"/>
           <w:sz w:val="20"/>
@@ -4725,7 +4715,7 @@
     <w:p>
       <w:pPr>
         <w:pStyle w:val="Prrafodelista"/>
-        <w:ind w:left="426"/>
+        <w:ind w:left="0"/>
         <w:rPr>
           <w:rFonts w:ascii="Arial" w:hAnsi="Arial" w:cs="Arial"/>
           <w:sz w:val="20"/>
@@ -4739,7 +4729,7 @@
           <w:ilvl w:val="0"/>
           <w:numId w:val="3"/>
         </w:numPr>
-        <w:ind w:left="426"/>
+        <w:ind w:left="0"/>
         <w:rPr>
           <w:rFonts w:ascii="Arial" w:hAnsi="Arial" w:cs="Arial"/>
           <w:sz w:val="20"/>
@@ -4798,7 +4788,7 @@
     <w:p>
       <w:pPr>
         <w:pStyle w:val="Prrafodelista"/>
-        <w:ind w:left="426"/>
+        <w:ind w:left="0"/>
         <w:rPr>
           <w:rFonts w:ascii="Arial" w:hAnsi="Arial" w:cs="Arial"/>
           <w:sz w:val="20"/>
@@ -4812,7 +4802,7 @@
           <w:ilvl w:val="0"/>
           <w:numId w:val="3"/>
         </w:numPr>
-        <w:ind w:left="426"/>
+        <w:ind w:left="0"/>
         <w:rPr>
           <w:rFonts w:ascii="Arial" w:hAnsi="Arial" w:cs="Arial"/>
           <w:sz w:val="20"/>
@@ -4829,6 +4819,7 @@
     <w:p>
       <w:pPr>
         <w:pStyle w:val="Prrafodelista"/>
+        <w:ind w:left="0"/>
         <w:rPr>
           <w:rFonts w:ascii="Arial" w:hAnsi="Arial" w:cs="Arial"/>
           <w:sz w:val="20"/>
@@ -4842,6 +4833,7 @@
           <w:ilvl w:val="0"/>
           <w:numId w:val="4"/>
         </w:numPr>
+        <w:ind w:left="0"/>
         <w:rPr>
           <w:rFonts w:ascii="Arial" w:hAnsi="Arial" w:cs="Arial"/>
           <w:sz w:val="20"/>
@@ -4862,6 +4854,7 @@
           <w:ilvl w:val="0"/>
           <w:numId w:val="4"/>
         </w:numPr>
+        <w:ind w:left="0"/>
         <w:rPr>
           <w:rFonts w:ascii="Arial" w:hAnsi="Arial" w:cs="Arial"/>
           <w:sz w:val="20"/>
@@ -4882,6 +4875,7 @@
           <w:ilvl w:val="0"/>
           <w:numId w:val="4"/>
         </w:numPr>
+        <w:ind w:left="0"/>
         <w:rPr>
           <w:rFonts w:ascii="Arial" w:hAnsi="Arial" w:cs="Arial"/>
           <w:sz w:val="20"/>
@@ -4902,6 +4896,7 @@
           <w:ilvl w:val="0"/>
           <w:numId w:val="4"/>
         </w:numPr>
+        <w:ind w:left="0"/>
         <w:rPr>
           <w:rFonts w:ascii="Arial" w:hAnsi="Arial" w:cs="Arial"/>
           <w:sz w:val="20"/>
@@ -4936,7 +4931,7 @@
           <w:ilvl w:val="0"/>
           <w:numId w:val="3"/>
         </w:numPr>
-        <w:ind w:left="426"/>
+        <w:ind w:left="0"/>
         <w:rPr>
           <w:rFonts w:ascii="Arial" w:hAnsi="Arial" w:cs="Arial"/>
           <w:sz w:val="20"/>
@@ -4954,7 +4949,7 @@
     <w:p>
       <w:pPr>
         <w:pStyle w:val="Prrafodelista"/>
-        <w:ind w:left="426"/>
+        <w:ind w:left="0"/>
         <w:rPr>
           <w:rFonts w:ascii="Arial" w:hAnsi="Arial" w:cs="Arial"/>
           <w:sz w:val="20"/>
@@ -4968,7 +4963,7 @@
           <w:ilvl w:val="0"/>
           <w:numId w:val="3"/>
         </w:numPr>
-        <w:ind w:left="426"/>
+        <w:ind w:left="0"/>
         <w:rPr>
           <w:rFonts w:ascii="Arial" w:hAnsi="Arial" w:cs="Arial"/>
           <w:sz w:val="20"/>
@@ -5025,7 +5020,6 @@
           <w:ilvl w:val="0"/>
           <w:numId w:val="0"/>
         </w:numPr>
-        <w:ind w:left="432"/>
         <w:rPr>
           <w:sz w:val="20"/>
         </w:rPr>
@@ -5038,7 +5032,7 @@
           <w:ilvl w:val="0"/>
           <w:numId w:val="5"/>
         </w:numPr>
-        <w:ind w:left="426"/>
+        <w:ind w:left="0"/>
         <w:rPr>
           <w:rFonts w:ascii="Arial" w:hAnsi="Arial" w:cs="Arial"/>
           <w:sz w:val="22"/>
@@ -5057,7 +5051,7 @@
     <w:p>
       <w:pPr>
         <w:pStyle w:val="Prrafodelista"/>
-        <w:ind w:left="426"/>
+        <w:ind w:left="0"/>
         <w:rPr>
           <w:rFonts w:ascii="Arial" w:hAnsi="Arial" w:cs="Arial"/>
           <w:sz w:val="20"/>
@@ -5070,7 +5064,7 @@
         <w:tabs>
           <w:tab w:val="left" w:pos="6880"/>
         </w:tabs>
-        <w:ind w:left="426"/>
+        <w:ind w:left="0"/>
         <w:rPr>
           <w:rFonts w:ascii="Arial" w:hAnsi="Arial" w:cs="Arial"/>
           <w:sz w:val="20"/>
@@ -5094,7 +5088,7 @@
     <w:p>
       <w:pPr>
         <w:pStyle w:val="Prrafodelista"/>
-        <w:ind w:left="426"/>
+        <w:ind w:left="0"/>
         <w:rPr>
           <w:rFonts w:ascii="Arial" w:hAnsi="Arial" w:cs="Arial"/>
           <w:sz w:val="20"/>
@@ -5108,7 +5102,7 @@
           <w:ilvl w:val="0"/>
           <w:numId w:val="5"/>
         </w:numPr>
-        <w:ind w:left="426"/>
+        <w:ind w:left="0"/>
         <w:rPr>
           <w:rFonts w:ascii="Arial" w:hAnsi="Arial" w:cs="Arial"/>
           <w:sz w:val="22"/>
@@ -5135,7 +5129,7 @@
     <w:p>
       <w:pPr>
         <w:pStyle w:val="Prrafodelista"/>
-        <w:ind w:left="426"/>
+        <w:ind w:left="0"/>
         <w:rPr>
           <w:rFonts w:ascii="Arial" w:hAnsi="Arial" w:cs="Arial"/>
           <w:sz w:val="20"/>
@@ -5152,6 +5146,7 @@
     <w:p>
       <w:pPr>
         <w:pStyle w:val="Prrafodelista"/>
+        <w:ind w:left="0"/>
         <w:rPr>
           <w:rFonts w:ascii="Arial" w:hAnsi="Arial" w:cs="Arial"/>
           <w:sz w:val="20"/>
@@ -5165,7 +5160,7 @@
           <w:ilvl w:val="0"/>
           <w:numId w:val="5"/>
         </w:numPr>
-        <w:ind w:left="426"/>
+        <w:ind w:left="0"/>
         <w:rPr>
           <w:rFonts w:ascii="Arial" w:hAnsi="Arial" w:cs="Arial"/>
           <w:sz w:val="22"/>
@@ -5184,7 +5179,7 @@
     <w:p>
       <w:pPr>
         <w:pStyle w:val="Prrafodelista"/>
-        <w:ind w:left="426"/>
+        <w:ind w:left="0"/>
         <w:rPr>
           <w:rFonts w:ascii="Arial" w:hAnsi="Arial" w:cs="Arial"/>
           <w:sz w:val="20"/>
@@ -5257,7 +5252,7 @@
     <w:p>
       <w:pPr>
         <w:pStyle w:val="Prrafodelista"/>
-        <w:ind w:left="426"/>
+        <w:ind w:left="0"/>
         <w:rPr>
           <w:rFonts w:ascii="Arial" w:hAnsi="Arial" w:cs="Arial"/>
           <w:sz w:val="20"/>
@@ -5271,7 +5266,7 @@
           <w:ilvl w:val="0"/>
           <w:numId w:val="5"/>
         </w:numPr>
-        <w:ind w:left="426"/>
+        <w:ind w:left="0"/>
         <w:rPr>
           <w:rFonts w:ascii="Arial" w:hAnsi="Arial" w:cs="Arial"/>
           <w:sz w:val="22"/>
@@ -5284,23 +5279,22 @@
           <w:sz w:val="20"/>
           <w:szCs w:val="22"/>
         </w:rPr>
+        <w:t>Resultado Esperado del Objetivo Específico 4 (RE4):</w:t>
+      </w:r>
+    </w:p>
+    <w:p>
+      <w:pPr>
+        <w:rPr>
+          <w:rFonts w:ascii="Arial" w:hAnsi="Arial" w:cs="Arial"/>
+          <w:sz w:val="20"/>
+        </w:rPr>
+      </w:pPr>
+      <w:r>
+        <w:rPr>
+          <w:rFonts w:ascii="Arial" w:hAnsi="Arial" w:cs="Arial"/>
+          <w:sz w:val="20"/>
+        </w:rPr>
         <w:lastRenderedPageBreak/>
-        <w:t>Resultado Esperado del Objetivo Específico 4 (RE4):</w:t>
-      </w:r>
-    </w:p>
-    <w:p>
-      <w:pPr>
-        <w:ind w:left="426"/>
-        <w:rPr>
-          <w:rFonts w:ascii="Arial" w:hAnsi="Arial" w:cs="Arial"/>
-          <w:sz w:val="20"/>
-        </w:rPr>
-      </w:pPr>
-      <w:r>
-        <w:rPr>
-          <w:rFonts w:ascii="Arial" w:hAnsi="Arial" w:cs="Arial"/>
-          <w:sz w:val="20"/>
-        </w:rPr>
         <w:t>Documento que contiene en lenguaje natural y en español el pseudocódigo del algoritmo Tabú para la asignación del mejor proveedor al cliente, dados los factores mencionados en el objetivo específico</w:t>
       </w:r>
       <w:r>
@@ -5333,7 +5327,7 @@
           <w:ilvl w:val="0"/>
           <w:numId w:val="5"/>
         </w:numPr>
-        <w:ind w:left="426"/>
+        <w:ind w:left="0"/>
         <w:rPr>
           <w:rFonts w:ascii="Arial" w:hAnsi="Arial" w:cs="Arial"/>
           <w:sz w:val="22"/>
@@ -5359,7 +5353,6 @@
     </w:p>
     <w:p>
       <w:pPr>
-        <w:ind w:left="426"/>
         <w:rPr>
           <w:rFonts w:ascii="Arial" w:hAnsi="Arial" w:cs="Arial"/>
           <w:sz w:val="20"/>
@@ -5390,7 +5383,7 @@
           <w:ilvl w:val="0"/>
           <w:numId w:val="5"/>
         </w:numPr>
-        <w:ind w:left="426"/>
+        <w:ind w:left="0"/>
         <w:rPr>
           <w:rFonts w:ascii="Arial" w:hAnsi="Arial" w:cs="Arial"/>
           <w:sz w:val="22"/>
@@ -5416,7 +5409,7 @@
     </w:p>
     <w:p>
       <w:pPr>
-        <w:ind w:left="66" w:firstLine="360"/>
+        <w:ind w:firstLine="360"/>
         <w:rPr>
           <w:rFonts w:ascii="Arial" w:hAnsi="Arial" w:cs="Arial"/>
           <w:sz w:val="20"/>
@@ -5496,6 +5489,7 @@
     <w:p>
       <w:pPr>
         <w:pStyle w:val="Ttulo3"/>
+        <w:ind w:left="0"/>
       </w:pPr>
       <w:bookmarkStart w:id="9" w:name="_Toc358638453"/>
       <w:bookmarkStart w:id="10" w:name="_Toc364799436"/>
@@ -5807,8 +5801,6 @@
               </w:rPr>
               <w:t>Documento que contiene y describe todas las reglas y políticas de negocio que deben ser cumplidas por clientes, proveedores y suministradores a fin de poder llevar a cabo el caso de negocio.</w:t>
             </w:r>
-            <w:bookmarkStart w:id="12" w:name="_GoBack"/>
-            <w:bookmarkEnd w:id="12"/>
           </w:p>
         </w:tc>
         <w:tc>
@@ -5965,7 +5957,6 @@
                 <w:b/>
                 <w:sz w:val="20"/>
               </w:rPr>
-              <w:lastRenderedPageBreak/>
               <w:t>RE5:</w:t>
             </w:r>
             <w:r>
@@ -6030,6 +6021,7 @@
                 <w:b/>
                 <w:sz w:val="20"/>
               </w:rPr>
+              <w:lastRenderedPageBreak/>
               <w:t>RE6:</w:t>
             </w:r>
             <w:r>
@@ -6202,22 +6194,24 @@
     <w:p>
       <w:pPr>
         <w:pStyle w:val="Ttulo3"/>
-      </w:pPr>
-      <w:bookmarkStart w:id="13" w:name="_Toc364799437"/>
+        <w:ind w:left="0"/>
+      </w:pPr>
+      <w:bookmarkStart w:id="12" w:name="_Toc364799437"/>
       <w:r>
         <w:t>Listado de Herramientas y Metodologías</w:t>
       </w:r>
+      <w:bookmarkEnd w:id="12"/>
+    </w:p>
+    <w:p>
+      <w:pPr>
+        <w:pStyle w:val="Ttulo4"/>
+        <w:ind w:left="0"/>
+      </w:pPr>
+      <w:bookmarkStart w:id="13" w:name="_Toc358638454"/>
+      <w:r>
+        <w:t>Project Management Body of Knowledge (PMBOK)</w:t>
+      </w:r>
       <w:bookmarkEnd w:id="13"/>
-    </w:p>
-    <w:p>
-      <w:pPr>
-        <w:pStyle w:val="Ttulo4"/>
-      </w:pPr>
-      <w:bookmarkStart w:id="14" w:name="_Toc358638454"/>
-      <w:r>
-        <w:t>Project Management Body of Knowledge (PMBOK)</w:t>
-      </w:r>
-      <w:bookmarkEnd w:id="14"/>
     </w:p>
     <w:p>
       <w:pPr>
@@ -6329,14 +6323,14 @@
           <w:tab w:val="clear" w:pos="1008"/>
           <w:tab w:val="num" w:pos="0"/>
         </w:tabs>
-        <w:ind w:left="284" w:hanging="299"/>
+        <w:ind w:left="0" w:hanging="299"/>
         <w:rPr>
           <w:rFonts w:ascii="Arial" w:hAnsi="Arial" w:cs="Arial"/>
           <w:sz w:val="20"/>
           <w:szCs w:val="20"/>
         </w:rPr>
       </w:pPr>
-      <w:bookmarkStart w:id="15" w:name="_Toc358638455"/>
+      <w:bookmarkStart w:id="14" w:name="_Toc358638455"/>
       <w:r>
         <w:rPr>
           <w:rFonts w:ascii="Arial" w:hAnsi="Arial" w:cs="Arial"/>
@@ -6345,7 +6339,7 @@
         </w:rPr>
         <w:t>Justificación</w:t>
       </w:r>
-      <w:bookmarkEnd w:id="15"/>
+      <w:bookmarkEnd w:id="14"/>
     </w:p>
     <w:p>
       <w:pPr>
@@ -6383,14 +6377,14 @@
           <w:tab w:val="clear" w:pos="1008"/>
           <w:tab w:val="num" w:pos="0"/>
         </w:tabs>
-        <w:ind w:left="284" w:hanging="299"/>
+        <w:ind w:left="0" w:hanging="299"/>
         <w:rPr>
           <w:rFonts w:ascii="Arial" w:hAnsi="Arial" w:cs="Arial"/>
           <w:sz w:val="20"/>
           <w:szCs w:val="20"/>
         </w:rPr>
       </w:pPr>
-      <w:bookmarkStart w:id="16" w:name="_Toc358638456"/>
+      <w:bookmarkStart w:id="15" w:name="_Toc358638456"/>
       <w:r>
         <w:rPr>
           <w:rFonts w:ascii="Arial" w:hAnsi="Arial" w:cs="Arial"/>
@@ -6399,7 +6393,7 @@
         </w:rPr>
         <w:t>Lista de Principios</w:t>
       </w:r>
-      <w:bookmarkEnd w:id="16"/>
+      <w:bookmarkEnd w:id="15"/>
     </w:p>
     <w:p>
       <w:pPr>
@@ -6512,7 +6506,7 @@
           <w:ilvl w:val="0"/>
           <w:numId w:val="17"/>
         </w:numPr>
-        <w:ind w:left="426"/>
+        <w:ind w:left="0"/>
         <w:rPr>
           <w:rFonts w:ascii="Arial" w:hAnsi="Arial" w:cs="Arial"/>
           <w:b/>
@@ -6520,8 +6514,8 @@
           <w:sz w:val="20"/>
         </w:rPr>
       </w:pPr>
-      <w:bookmarkStart w:id="17" w:name="_Toc327535708"/>
-      <w:bookmarkStart w:id="18" w:name="_Toc340315815"/>
+      <w:bookmarkStart w:id="16" w:name="_Toc327535708"/>
+      <w:bookmarkStart w:id="17" w:name="_Toc340315815"/>
       <w:r>
         <w:rPr>
           <w:rFonts w:ascii="Arial" w:hAnsi="Arial" w:cs="Arial"/>
@@ -6531,8 +6525,8 @@
         </w:rPr>
         <w:t>Gestión de la Integración del Proyecto</w:t>
       </w:r>
+      <w:bookmarkEnd w:id="16"/>
       <w:bookmarkEnd w:id="17"/>
-      <w:bookmarkEnd w:id="18"/>
     </w:p>
     <w:p>
       <w:pPr>
@@ -6578,6 +6572,7 @@
           <w:numId w:val="9"/>
         </w:numPr>
         <w:suppressAutoHyphens/>
+        <w:ind w:left="0"/>
         <w:rPr>
           <w:rFonts w:ascii="Arial" w:hAnsi="Arial" w:cs="Arial"/>
           <w:sz w:val="20"/>
@@ -6605,7 +6600,6 @@
     <w:p>
       <w:pPr>
         <w:suppressAutoHyphens/>
-        <w:ind w:left="360"/>
         <w:rPr>
           <w:rFonts w:ascii="Arial" w:hAnsi="Arial" w:cs="Arial"/>
           <w:sz w:val="20"/>
@@ -6620,6 +6614,7 @@
           <w:numId w:val="10"/>
         </w:numPr>
         <w:suppressAutoHyphens/>
+        <w:ind w:left="0"/>
         <w:rPr>
           <w:rFonts w:ascii="Arial" w:hAnsi="Arial" w:cs="Arial"/>
           <w:sz w:val="20"/>
@@ -6633,7 +6628,6 @@
           <w:sz w:val="20"/>
           <w:szCs w:val="22"/>
         </w:rPr>
-        <w:lastRenderedPageBreak/>
         <w:t xml:space="preserve">Desarrollar el Plan de Gestión del Proyecto: </w:t>
       </w:r>
       <w:r>
@@ -6648,7 +6642,6 @@
     <w:p>
       <w:pPr>
         <w:suppressAutoHyphens/>
-        <w:ind w:left="360"/>
         <w:rPr>
           <w:rFonts w:ascii="Arial" w:hAnsi="Arial" w:cs="Arial"/>
           <w:sz w:val="20"/>
@@ -6663,6 +6656,7 @@
           <w:numId w:val="10"/>
         </w:numPr>
         <w:suppressAutoHyphens/>
+        <w:ind w:left="0"/>
         <w:rPr>
           <w:rFonts w:ascii="Arial" w:hAnsi="Arial" w:cs="Arial"/>
           <w:b/>
@@ -6703,7 +6697,7 @@
           <w:ilvl w:val="0"/>
           <w:numId w:val="17"/>
         </w:numPr>
-        <w:ind w:left="426"/>
+        <w:ind w:left="0"/>
         <w:rPr>
           <w:rFonts w:ascii="Arial" w:hAnsi="Arial" w:cs="Arial"/>
           <w:b/>
@@ -6711,8 +6705,8 @@
           <w:sz w:val="20"/>
         </w:rPr>
       </w:pPr>
-      <w:bookmarkStart w:id="19" w:name="_Toc327535709"/>
-      <w:bookmarkStart w:id="20" w:name="_Toc340315816"/>
+      <w:bookmarkStart w:id="18" w:name="_Toc327535709"/>
+      <w:bookmarkStart w:id="19" w:name="_Toc340315816"/>
       <w:r>
         <w:rPr>
           <w:rFonts w:ascii="Arial" w:hAnsi="Arial" w:cs="Arial"/>
@@ -6722,12 +6716,13 @@
         </w:rPr>
         <w:t>Gestión del Alcance del Proyecto</w:t>
       </w:r>
+      <w:bookmarkEnd w:id="18"/>
       <w:bookmarkEnd w:id="19"/>
-      <w:bookmarkEnd w:id="20"/>
     </w:p>
     <w:p>
       <w:pPr>
         <w:pStyle w:val="Prrafodelista"/>
+        <w:ind w:left="0"/>
         <w:rPr>
           <w:rFonts w:ascii="Arial" w:hAnsi="Arial" w:cs="Arial"/>
           <w:sz w:val="20"/>
@@ -6751,6 +6746,7 @@
           <w:sz w:val="20"/>
           <w:szCs w:val="22"/>
         </w:rPr>
+        <w:lastRenderedPageBreak/>
         <w:t>De esta área se adoptarán los 5 procesos que la componen lo que permitirá asegurar que el proyecto incluya todo el trabajo requerido y así completarlo satisfactoriamente.</w:t>
       </w:r>
     </w:p>
@@ -6773,6 +6769,7 @@
           <w:numId w:val="11"/>
         </w:numPr>
         <w:suppressAutoHyphens/>
+        <w:ind w:left="0"/>
         <w:contextualSpacing w:val="0"/>
         <w:rPr>
           <w:rFonts w:ascii="Arial" w:hAnsi="Arial" w:cs="Arial"/>
@@ -6802,7 +6799,7 @@
       <w:pPr>
         <w:pStyle w:val="Prrafodelista"/>
         <w:suppressAutoHyphens/>
-        <w:ind w:left="360"/>
+        <w:ind w:left="0"/>
         <w:contextualSpacing w:val="0"/>
         <w:rPr>
           <w:rFonts w:ascii="Arial" w:hAnsi="Arial" w:cs="Arial"/>
@@ -6819,6 +6816,7 @@
           <w:numId w:val="11"/>
         </w:numPr>
         <w:suppressAutoHyphens/>
+        <w:ind w:left="0"/>
         <w:contextualSpacing w:val="0"/>
         <w:rPr>
           <w:rFonts w:ascii="Arial" w:hAnsi="Arial" w:cs="Arial"/>
@@ -6847,6 +6845,7 @@
     <w:p>
       <w:pPr>
         <w:pStyle w:val="Prrafodelista"/>
+        <w:ind w:left="0"/>
         <w:rPr>
           <w:rFonts w:ascii="Arial" w:hAnsi="Arial" w:cs="Arial"/>
           <w:sz w:val="20"/>
@@ -6862,6 +6861,7 @@
           <w:numId w:val="11"/>
         </w:numPr>
         <w:suppressAutoHyphens/>
+        <w:ind w:left="0"/>
         <w:contextualSpacing w:val="0"/>
         <w:rPr>
           <w:rFonts w:ascii="Arial" w:hAnsi="Arial" w:cs="Arial"/>
@@ -6890,6 +6890,7 @@
     <w:p>
       <w:pPr>
         <w:pStyle w:val="Prrafodelista"/>
+        <w:ind w:left="0"/>
         <w:rPr>
           <w:rFonts w:ascii="Arial" w:hAnsi="Arial" w:cs="Arial"/>
           <w:sz w:val="20"/>
@@ -6905,6 +6906,7 @@
           <w:numId w:val="11"/>
         </w:numPr>
         <w:suppressAutoHyphens/>
+        <w:ind w:left="0"/>
         <w:contextualSpacing w:val="0"/>
         <w:rPr>
           <w:rFonts w:ascii="Arial" w:hAnsi="Arial" w:cs="Arial"/>
@@ -6933,6 +6935,7 @@
     <w:p>
       <w:pPr>
         <w:pStyle w:val="Prrafodelista"/>
+        <w:ind w:left="0"/>
         <w:rPr>
           <w:rFonts w:ascii="Arial" w:hAnsi="Arial" w:cs="Arial"/>
           <w:sz w:val="20"/>
@@ -6948,6 +6951,7 @@
           <w:numId w:val="11"/>
         </w:numPr>
         <w:suppressAutoHyphens/>
+        <w:ind w:left="0"/>
         <w:contextualSpacing w:val="0"/>
         <w:rPr>
           <w:rFonts w:ascii="Arial" w:hAnsi="Arial" w:cs="Arial"/>
@@ -6996,7 +7000,7 @@
           <w:ilvl w:val="0"/>
           <w:numId w:val="17"/>
         </w:numPr>
-        <w:ind w:left="426"/>
+        <w:ind w:left="0"/>
         <w:rPr>
           <w:rFonts w:ascii="Arial" w:hAnsi="Arial" w:cs="Arial"/>
           <w:b/>
@@ -7004,8 +7008,8 @@
           <w:sz w:val="20"/>
         </w:rPr>
       </w:pPr>
-      <w:bookmarkStart w:id="21" w:name="_Toc327535710"/>
-      <w:bookmarkStart w:id="22" w:name="_Toc340315817"/>
+      <w:bookmarkStart w:id="20" w:name="_Toc327535710"/>
+      <w:bookmarkStart w:id="21" w:name="_Toc340315817"/>
       <w:r>
         <w:rPr>
           <w:rFonts w:ascii="Arial" w:hAnsi="Arial" w:cs="Arial"/>
@@ -7015,12 +7019,11 @@
         </w:rPr>
         <w:t>Gestión del Tiempo del Proyecto</w:t>
       </w:r>
+      <w:bookmarkEnd w:id="20"/>
       <w:bookmarkEnd w:id="21"/>
-      <w:bookmarkEnd w:id="22"/>
-    </w:p>
-    <w:p>
-      <w:pPr>
-        <w:ind w:left="720"/>
+    </w:p>
+    <w:p>
+      <w:pPr>
         <w:rPr>
           <w:rFonts w:ascii="Arial" w:hAnsi="Arial" w:cs="Arial"/>
           <w:sz w:val="20"/>
@@ -7065,6 +7068,7 @@
           <w:numId w:val="12"/>
         </w:numPr>
         <w:suppressAutoHyphens/>
+        <w:ind w:left="0"/>
         <w:rPr>
           <w:rFonts w:ascii="Arial" w:hAnsi="Arial" w:cs="Arial"/>
           <w:sz w:val="20"/>
@@ -7092,7 +7096,6 @@
     <w:p>
       <w:pPr>
         <w:suppressAutoHyphens/>
-        <w:ind w:left="360"/>
         <w:rPr>
           <w:rFonts w:ascii="Arial" w:hAnsi="Arial" w:cs="Arial"/>
           <w:sz w:val="20"/>
@@ -7107,6 +7110,7 @@
           <w:numId w:val="12"/>
         </w:numPr>
         <w:suppressAutoHyphens/>
+        <w:ind w:left="0"/>
         <w:rPr>
           <w:rFonts w:ascii="Arial" w:hAnsi="Arial" w:cs="Arial"/>
           <w:sz w:val="20"/>
@@ -7134,7 +7138,6 @@
     <w:p>
       <w:pPr>
         <w:suppressAutoHyphens/>
-        <w:ind w:left="360"/>
         <w:rPr>
           <w:rFonts w:ascii="Arial" w:hAnsi="Arial" w:cs="Arial"/>
           <w:sz w:val="20"/>
@@ -7149,6 +7152,7 @@
           <w:numId w:val="12"/>
         </w:numPr>
         <w:suppressAutoHyphens/>
+        <w:ind w:left="0"/>
         <w:rPr>
           <w:rFonts w:ascii="Arial" w:hAnsi="Arial" w:cs="Arial"/>
           <w:sz w:val="20"/>
@@ -7176,6 +7180,7 @@
     <w:p>
       <w:pPr>
         <w:pStyle w:val="Prrafodelista"/>
+        <w:ind w:left="0"/>
         <w:rPr>
           <w:rFonts w:ascii="Arial" w:hAnsi="Arial" w:cs="Arial"/>
           <w:sz w:val="20"/>
@@ -7190,6 +7195,7 @@
           <w:numId w:val="12"/>
         </w:numPr>
         <w:suppressAutoHyphens/>
+        <w:ind w:left="0"/>
         <w:rPr>
           <w:rFonts w:ascii="Arial" w:hAnsi="Arial" w:cs="Arial"/>
           <w:sz w:val="20"/>
@@ -7217,7 +7223,6 @@
     <w:p>
       <w:pPr>
         <w:suppressAutoHyphens/>
-        <w:ind w:left="360"/>
         <w:rPr>
           <w:rFonts w:ascii="Arial" w:hAnsi="Arial" w:cs="Arial"/>
           <w:sz w:val="20"/>
@@ -7232,6 +7237,7 @@
           <w:numId w:val="12"/>
         </w:numPr>
         <w:suppressAutoHyphens/>
+        <w:ind w:left="0"/>
         <w:rPr>
           <w:rFonts w:ascii="Arial" w:hAnsi="Arial" w:cs="Arial"/>
           <w:sz w:val="20"/>
@@ -7279,7 +7285,7 @@
           <w:ilvl w:val="0"/>
           <w:numId w:val="17"/>
         </w:numPr>
-        <w:ind w:left="426"/>
+        <w:ind w:left="0"/>
         <w:rPr>
           <w:rFonts w:ascii="Arial" w:hAnsi="Arial" w:cs="Arial"/>
           <w:b/>
@@ -7287,8 +7293,8 @@
           <w:sz w:val="20"/>
         </w:rPr>
       </w:pPr>
-      <w:bookmarkStart w:id="23" w:name="_Toc327535711"/>
-      <w:bookmarkStart w:id="24" w:name="_Toc340315818"/>
+      <w:bookmarkStart w:id="22" w:name="_Toc327535711"/>
+      <w:bookmarkStart w:id="23" w:name="_Toc340315818"/>
       <w:r>
         <w:rPr>
           <w:rFonts w:ascii="Arial" w:hAnsi="Arial" w:cs="Arial"/>
@@ -7298,8 +7304,8 @@
         </w:rPr>
         <w:t>Gestión de Riesgos del proyecto</w:t>
       </w:r>
+      <w:bookmarkEnd w:id="22"/>
       <w:bookmarkEnd w:id="23"/>
-      <w:bookmarkEnd w:id="24"/>
     </w:p>
     <w:p>
       <w:pPr>
@@ -7336,6 +7342,7 @@
           <w:numId w:val="13"/>
         </w:numPr>
         <w:suppressAutoHyphens/>
+        <w:ind w:left="0"/>
         <w:contextualSpacing w:val="0"/>
         <w:rPr>
           <w:rFonts w:ascii="Arial" w:hAnsi="Arial" w:cs="Arial"/>
@@ -7350,7 +7357,6 @@
           <w:sz w:val="20"/>
           <w:szCs w:val="22"/>
         </w:rPr>
-        <w:lastRenderedPageBreak/>
         <w:t xml:space="preserve">Planificar la Gestión de Riesgos: </w:t>
       </w:r>
       <w:r>
@@ -7366,7 +7372,7 @@
       <w:pPr>
         <w:pStyle w:val="Prrafodelista"/>
         <w:suppressAutoHyphens/>
-        <w:ind w:left="360"/>
+        <w:ind w:left="0"/>
         <w:contextualSpacing w:val="0"/>
         <w:rPr>
           <w:rFonts w:ascii="Arial" w:hAnsi="Arial" w:cs="Arial"/>
@@ -7383,6 +7389,7 @@
           <w:numId w:val="13"/>
         </w:numPr>
         <w:suppressAutoHyphens/>
+        <w:ind w:left="0"/>
         <w:contextualSpacing w:val="0"/>
         <w:rPr>
           <w:rFonts w:ascii="Arial" w:hAnsi="Arial" w:cs="Arial"/>
@@ -7411,18 +7418,19 @@
     <w:p>
       <w:pPr>
         <w:pStyle w:val="Ttulo4"/>
+        <w:ind w:left="0"/>
         <w:rPr>
           <w:lang w:val="es-ES"/>
         </w:rPr>
       </w:pPr>
-      <w:bookmarkStart w:id="25" w:name="_Toc358638457"/>
+      <w:bookmarkStart w:id="24" w:name="_Toc358638457"/>
       <w:r>
         <w:rPr>
           <w:lang w:val="es-ES"/>
         </w:rPr>
         <w:t>Business Case Guide (BCG)</w:t>
       </w:r>
-      <w:bookmarkEnd w:id="25"/>
+      <w:bookmarkEnd w:id="24"/>
     </w:p>
     <w:p>
       <w:pPr>
@@ -7445,6 +7453,7 @@
           <w:rFonts w:ascii="Arial" w:hAnsi="Arial" w:cs="Arial"/>
           <w:sz w:val="20"/>
         </w:rPr>
+        <w:lastRenderedPageBreak/>
         <w:t>Para la elaboración del caso de negocio del presente proyecto</w:t>
       </w:r>
       <w:r>
@@ -7566,14 +7575,14 @@
           <w:tab w:val="clear" w:pos="1008"/>
           <w:tab w:val="num" w:pos="0"/>
         </w:tabs>
-        <w:ind w:left="284" w:hanging="299"/>
+        <w:ind w:left="0" w:hanging="299"/>
         <w:rPr>
           <w:rFonts w:ascii="Arial" w:hAnsi="Arial" w:cs="Arial"/>
           <w:sz w:val="20"/>
           <w:szCs w:val="20"/>
         </w:rPr>
       </w:pPr>
-      <w:bookmarkStart w:id="26" w:name="_Toc358638458"/>
+      <w:bookmarkStart w:id="25" w:name="_Toc358638458"/>
       <w:r>
         <w:rPr>
           <w:rFonts w:ascii="Arial" w:hAnsi="Arial" w:cs="Arial"/>
@@ -7582,7 +7591,7 @@
         </w:rPr>
         <w:t>Justificación</w:t>
       </w:r>
-      <w:bookmarkEnd w:id="26"/>
+      <w:bookmarkEnd w:id="25"/>
     </w:p>
     <w:p>
       <w:pPr>
@@ -7621,14 +7630,14 @@
           <w:tab w:val="clear" w:pos="1008"/>
           <w:tab w:val="num" w:pos="0"/>
         </w:tabs>
-        <w:ind w:left="284" w:hanging="299"/>
+        <w:ind w:left="0" w:hanging="299"/>
         <w:rPr>
           <w:rFonts w:ascii="Arial" w:hAnsi="Arial" w:cs="Arial"/>
           <w:sz w:val="20"/>
           <w:szCs w:val="20"/>
         </w:rPr>
       </w:pPr>
-      <w:bookmarkStart w:id="27" w:name="_Toc358638459"/>
+      <w:bookmarkStart w:id="26" w:name="_Toc358638459"/>
       <w:r>
         <w:rPr>
           <w:rFonts w:ascii="Arial" w:hAnsi="Arial" w:cs="Arial"/>
@@ -7637,7 +7646,7 @@
         </w:rPr>
         <w:t>Lista de Principios</w:t>
       </w:r>
-      <w:bookmarkEnd w:id="27"/>
+      <w:bookmarkEnd w:id="26"/>
     </w:p>
     <w:p>
       <w:pPr>
@@ -7671,6 +7680,7 @@
           <w:ilvl w:val="0"/>
           <w:numId w:val="8"/>
         </w:numPr>
+        <w:ind w:left="0"/>
         <w:rPr>
           <w:lang w:val="es-ES"/>
         </w:rPr>
@@ -7716,7 +7726,7 @@
         <w:tabs>
           <w:tab w:val="clear" w:pos="1008"/>
         </w:tabs>
-        <w:ind w:left="426" w:hanging="284"/>
+        <w:ind w:left="0" w:hanging="284"/>
         <w:rPr>
           <w:rFonts w:ascii="Arial" w:hAnsi="Arial" w:cs="Arial"/>
           <w:sz w:val="20"/>
@@ -7771,6 +7781,7 @@
           <w:ilvl w:val="0"/>
           <w:numId w:val="14"/>
         </w:numPr>
+        <w:ind w:left="0"/>
         <w:rPr>
           <w:rFonts w:ascii="Arial" w:hAnsi="Arial" w:cs="Arial"/>
           <w:sz w:val="20"/>
@@ -7795,6 +7806,7 @@
     <w:p>
       <w:pPr>
         <w:pStyle w:val="Prrafodelista"/>
+        <w:ind w:left="0"/>
         <w:rPr>
           <w:rFonts w:ascii="Arial" w:hAnsi="Arial" w:cs="Arial"/>
           <w:sz w:val="20"/>
@@ -7808,6 +7820,7 @@
           <w:ilvl w:val="0"/>
           <w:numId w:val="14"/>
         </w:numPr>
+        <w:ind w:left="0"/>
         <w:rPr>
           <w:rFonts w:ascii="Arial" w:hAnsi="Arial" w:cs="Arial"/>
           <w:sz w:val="20"/>
@@ -7832,6 +7845,7 @@
     <w:p>
       <w:pPr>
         <w:pStyle w:val="Prrafodelista"/>
+        <w:ind w:left="0"/>
         <w:rPr>
           <w:rFonts w:ascii="Arial" w:hAnsi="Arial" w:cs="Arial"/>
           <w:sz w:val="20"/>
@@ -7845,6 +7859,7 @@
           <w:ilvl w:val="0"/>
           <w:numId w:val="14"/>
         </w:numPr>
+        <w:ind w:left="0"/>
         <w:rPr>
           <w:rFonts w:ascii="Arial" w:hAnsi="Arial" w:cs="Arial"/>
           <w:b/>
@@ -7874,6 +7889,7 @@
           <w:ilvl w:val="0"/>
           <w:numId w:val="8"/>
         </w:numPr>
+        <w:ind w:left="0"/>
         <w:rPr>
           <w:lang w:val="es-ES"/>
         </w:rPr>
@@ -7919,7 +7935,7 @@
         <w:tabs>
           <w:tab w:val="clear" w:pos="1008"/>
         </w:tabs>
-        <w:ind w:left="426" w:hanging="284"/>
+        <w:ind w:left="0" w:hanging="284"/>
         <w:rPr>
           <w:rFonts w:ascii="Arial" w:hAnsi="Arial" w:cs="Arial"/>
           <w:sz w:val="20"/>
@@ -7966,6 +7982,7 @@
           <w:ilvl w:val="0"/>
           <w:numId w:val="14"/>
         </w:numPr>
+        <w:ind w:left="0"/>
         <w:rPr>
           <w:rFonts w:ascii="Arial" w:hAnsi="Arial" w:cs="Arial"/>
           <w:b/>
@@ -7978,7 +7995,6 @@
           <w:b/>
           <w:sz w:val="20"/>
         </w:rPr>
-        <w:lastRenderedPageBreak/>
         <w:t xml:space="preserve">Criterios de evaluación: </w:t>
       </w:r>
       <w:r>
@@ -7992,6 +8008,7 @@
     <w:p>
       <w:pPr>
         <w:pStyle w:val="Prrafodelista"/>
+        <w:ind w:left="0"/>
         <w:rPr>
           <w:rFonts w:ascii="Arial" w:hAnsi="Arial" w:cs="Arial"/>
           <w:b/>
@@ -8006,6 +8023,7 @@
           <w:ilvl w:val="0"/>
           <w:numId w:val="14"/>
         </w:numPr>
+        <w:ind w:left="0"/>
         <w:rPr>
           <w:rFonts w:ascii="Arial" w:hAnsi="Arial" w:cs="Arial"/>
           <w:sz w:val="20"/>
@@ -8058,6 +8076,7 @@
     <w:p>
       <w:pPr>
         <w:pStyle w:val="Prrafodelista"/>
+        <w:ind w:left="0"/>
         <w:rPr>
           <w:rFonts w:ascii="Arial" w:hAnsi="Arial" w:cs="Arial"/>
           <w:sz w:val="20"/>
@@ -8071,6 +8090,7 @@
           <w:ilvl w:val="0"/>
           <w:numId w:val="14"/>
         </w:numPr>
+        <w:ind w:left="0"/>
         <w:rPr>
           <w:rFonts w:ascii="Arial" w:hAnsi="Arial" w:cs="Arial"/>
           <w:sz w:val="20"/>
@@ -8082,6 +8102,7 @@
           <w:b/>
           <w:sz w:val="20"/>
         </w:rPr>
+        <w:lastRenderedPageBreak/>
         <w:t>Selección de opciones:</w:t>
       </w:r>
       <w:r>
@@ -8102,7 +8123,7 @@
         <w:tabs>
           <w:tab w:val="clear" w:pos="1008"/>
         </w:tabs>
-        <w:ind w:left="426" w:hanging="284"/>
+        <w:ind w:left="0" w:hanging="284"/>
         <w:rPr>
           <w:rFonts w:ascii="Arial" w:hAnsi="Arial" w:cs="Arial"/>
           <w:sz w:val="20"/>
@@ -8180,6 +8201,7 @@
           <w:ilvl w:val="0"/>
           <w:numId w:val="14"/>
         </w:numPr>
+        <w:ind w:left="0"/>
         <w:rPr>
           <w:rFonts w:ascii="Arial" w:hAnsi="Arial" w:cs="Arial"/>
           <w:sz w:val="20"/>
@@ -8204,6 +8226,7 @@
     <w:p>
       <w:pPr>
         <w:pStyle w:val="Prrafodelista"/>
+        <w:ind w:left="0"/>
         <w:rPr>
           <w:rFonts w:ascii="Arial" w:hAnsi="Arial" w:cs="Arial"/>
           <w:sz w:val="20"/>
@@ -8217,6 +8240,7 @@
           <w:ilvl w:val="0"/>
           <w:numId w:val="14"/>
         </w:numPr>
+        <w:ind w:left="0"/>
         <w:rPr>
           <w:rFonts w:ascii="Arial" w:hAnsi="Arial" w:cs="Arial"/>
           <w:b/>
@@ -8270,6 +8294,7 @@
     <w:p>
       <w:pPr>
         <w:pStyle w:val="Prrafodelista"/>
+        <w:ind w:left="0"/>
         <w:rPr>
           <w:rFonts w:ascii="Arial" w:hAnsi="Arial" w:cs="Arial"/>
           <w:b/>
@@ -8284,6 +8309,7 @@
           <w:ilvl w:val="0"/>
           <w:numId w:val="14"/>
         </w:numPr>
+        <w:ind w:left="0"/>
         <w:rPr>
           <w:rFonts w:ascii="Arial" w:hAnsi="Arial" w:cs="Arial"/>
           <w:b/>
@@ -8325,7 +8351,7 @@
         <w:tabs>
           <w:tab w:val="clear" w:pos="1008"/>
         </w:tabs>
-        <w:ind w:left="426" w:hanging="284"/>
+        <w:ind w:left="0" w:hanging="284"/>
         <w:rPr>
           <w:rFonts w:ascii="Arial" w:hAnsi="Arial" w:cs="Arial"/>
           <w:sz w:val="20"/>
@@ -8380,6 +8406,7 @@
           <w:ilvl w:val="0"/>
           <w:numId w:val="14"/>
         </w:numPr>
+        <w:ind w:left="0"/>
         <w:rPr>
           <w:rFonts w:ascii="Arial" w:hAnsi="Arial" w:cs="Arial"/>
           <w:b/>
@@ -8417,6 +8444,7 @@
           <w:ilvl w:val="0"/>
           <w:numId w:val="8"/>
         </w:numPr>
+        <w:ind w:left="0"/>
         <w:rPr>
           <w:lang w:val="es-ES"/>
         </w:rPr>
@@ -8462,7 +8490,7 @@
         <w:tabs>
           <w:tab w:val="clear" w:pos="1008"/>
         </w:tabs>
-        <w:ind w:left="426" w:hanging="284"/>
+        <w:ind w:left="0" w:hanging="284"/>
         <w:rPr>
           <w:rFonts w:ascii="Arial" w:hAnsi="Arial" w:cs="Arial"/>
           <w:sz w:val="20"/>
@@ -8518,6 +8546,7 @@
           <w:ilvl w:val="0"/>
           <w:numId w:val="14"/>
         </w:numPr>
+        <w:ind w:left="0"/>
         <w:rPr>
           <w:rFonts w:ascii="Arial" w:hAnsi="Arial" w:cs="Arial"/>
           <w:b/>
@@ -8550,6 +8579,7 @@
     <w:p>
       <w:pPr>
         <w:pStyle w:val="Prrafodelista"/>
+        <w:ind w:left="0"/>
         <w:rPr>
           <w:rFonts w:ascii="Arial" w:hAnsi="Arial" w:cs="Arial"/>
           <w:b/>
@@ -8564,6 +8594,7 @@
           <w:ilvl w:val="0"/>
           <w:numId w:val="14"/>
         </w:numPr>
+        <w:ind w:left="0"/>
         <w:rPr>
           <w:rFonts w:ascii="Arial" w:hAnsi="Arial" w:cs="Arial"/>
           <w:b/>
@@ -8596,6 +8627,7 @@
     <w:p>
       <w:pPr>
         <w:pStyle w:val="Prrafodelista"/>
+        <w:ind w:left="0"/>
         <w:rPr>
           <w:rFonts w:ascii="Arial" w:hAnsi="Arial" w:cs="Arial"/>
           <w:b/>
@@ -8610,6 +8642,7 @@
           <w:ilvl w:val="0"/>
           <w:numId w:val="14"/>
         </w:numPr>
+        <w:ind w:left="0"/>
         <w:rPr>
           <w:rFonts w:ascii="Arial" w:hAnsi="Arial" w:cs="Arial"/>
           <w:b/>
@@ -8635,79 +8668,88 @@
     <w:p>
       <w:pPr>
         <w:pStyle w:val="Ttulo4"/>
+        <w:ind w:left="0"/>
         <w:rPr>
           <w:lang w:val="es-ES"/>
         </w:rPr>
       </w:pPr>
-      <w:bookmarkStart w:id="28" w:name="_Toc358638460"/>
+      <w:bookmarkStart w:id="27" w:name="_Toc358638460"/>
       <w:r>
         <w:rPr>
           <w:lang w:val="es-ES"/>
         </w:rPr>
+        <w:t>Extreme Programming (XP)</w:t>
+      </w:r>
+      <w:bookmarkEnd w:id="27"/>
+    </w:p>
+    <w:p>
+      <w:pPr>
+        <w:rPr>
+          <w:rFonts w:ascii="Arial" w:hAnsi="Arial" w:cs="Arial"/>
+          <w:sz w:val="20"/>
+          <w:szCs w:val="22"/>
+        </w:rPr>
+      </w:pPr>
+    </w:p>
+    <w:p>
+      <w:pPr>
+        <w:ind w:firstLine="426"/>
+        <w:rPr>
+          <w:rFonts w:ascii="Arial" w:hAnsi="Arial" w:cs="Arial"/>
+          <w:sz w:val="20"/>
+          <w:szCs w:val="22"/>
+        </w:rPr>
+      </w:pPr>
+      <w:r>
+        <w:rPr>
+          <w:rFonts w:ascii="Arial" w:hAnsi="Arial" w:cs="Arial"/>
+          <w:sz w:val="20"/>
+          <w:szCs w:val="22"/>
+        </w:rPr>
+        <w:t xml:space="preserve">Para la gestión del desarrollo del producto del presente proyecto se utilizará la metodología </w:t>
+      </w:r>
+      <w:r>
+        <w:rPr>
+          <w:rFonts w:ascii="Arial" w:hAnsi="Arial" w:cs="Arial"/>
+          <w:i/>
+          <w:sz w:val="20"/>
+          <w:szCs w:val="22"/>
+        </w:rPr>
+        <w:t>Extreme Programming</w:t>
+      </w:r>
+      <w:r>
+        <w:rPr>
+          <w:rFonts w:ascii="Arial" w:hAnsi="Arial" w:cs="Arial"/>
+          <w:sz w:val="20"/>
+          <w:szCs w:val="22"/>
+        </w:rPr>
+        <w:t xml:space="preserve"> (</w:t>
+      </w:r>
+      <w:r>
+        <w:rPr>
+          <w:rFonts w:ascii="Arial" w:hAnsi="Arial" w:cs="Arial"/>
+          <w:i/>
+          <w:sz w:val="20"/>
+          <w:szCs w:val="22"/>
+        </w:rPr>
+        <w:t>XP</w:t>
+      </w:r>
+      <w:r>
+        <w:rPr>
+          <w:rFonts w:ascii="Arial" w:hAnsi="Arial" w:cs="Arial"/>
+          <w:sz w:val="20"/>
+          <w:szCs w:val="22"/>
+        </w:rPr>
+        <w:t xml:space="preserve">). Ésta es una metodología ágil de desarrollo de software formulada por Kent Beck en el año 1999 la cual, a diferencia de metodologías tradicionales, pone más énfasis en la adaptabilidad que en la previsibilidad. Es una metodología que se basa en la retroalimentación continua entre el cliente y el equipo de </w:t>
+      </w:r>
+      <w:r>
+        <w:rPr>
+          <w:rFonts w:ascii="Arial" w:hAnsi="Arial" w:cs="Arial"/>
+          <w:sz w:val="20"/>
+          <w:szCs w:val="22"/>
+        </w:rPr>
         <w:lastRenderedPageBreak/>
-        <w:t>Extreme Programming (XP)</w:t>
-      </w:r>
-      <w:bookmarkEnd w:id="28"/>
-    </w:p>
-    <w:p>
-      <w:pPr>
-        <w:rPr>
-          <w:rFonts w:ascii="Arial" w:hAnsi="Arial" w:cs="Arial"/>
-          <w:sz w:val="20"/>
-          <w:szCs w:val="22"/>
-        </w:rPr>
-      </w:pPr>
-    </w:p>
-    <w:p>
-      <w:pPr>
-        <w:ind w:firstLine="426"/>
-        <w:rPr>
-          <w:rFonts w:ascii="Arial" w:hAnsi="Arial" w:cs="Arial"/>
-          <w:sz w:val="20"/>
-          <w:szCs w:val="22"/>
-        </w:rPr>
-      </w:pPr>
-      <w:r>
-        <w:rPr>
-          <w:rFonts w:ascii="Arial" w:hAnsi="Arial" w:cs="Arial"/>
-          <w:sz w:val="20"/>
-          <w:szCs w:val="22"/>
-        </w:rPr>
-        <w:t xml:space="preserve">Para la gestión del desarrollo del producto del presente proyecto se utilizará la metodología </w:t>
-      </w:r>
-      <w:r>
-        <w:rPr>
-          <w:rFonts w:ascii="Arial" w:hAnsi="Arial" w:cs="Arial"/>
-          <w:i/>
-          <w:sz w:val="20"/>
-          <w:szCs w:val="22"/>
-        </w:rPr>
-        <w:t>Extreme Programming</w:t>
-      </w:r>
-      <w:r>
-        <w:rPr>
-          <w:rFonts w:ascii="Arial" w:hAnsi="Arial" w:cs="Arial"/>
-          <w:sz w:val="20"/>
-          <w:szCs w:val="22"/>
-        </w:rPr>
-        <w:t xml:space="preserve"> (</w:t>
-      </w:r>
-      <w:r>
-        <w:rPr>
-          <w:rFonts w:ascii="Arial" w:hAnsi="Arial" w:cs="Arial"/>
-          <w:i/>
-          <w:sz w:val="20"/>
-          <w:szCs w:val="22"/>
-        </w:rPr>
-        <w:t>XP</w:t>
-      </w:r>
-      <w:r>
-        <w:rPr>
-          <w:rFonts w:ascii="Arial" w:hAnsi="Arial" w:cs="Arial"/>
-          <w:sz w:val="20"/>
-          <w:szCs w:val="22"/>
-        </w:rPr>
-        <w:t>). Ésta es una metodología ágil de desarrollo de software formulada por Kent Beck en el año 1999 la cual, a diferencia de metodologías tradicionales, pone más énfasis en la adaptabilidad que en la previsibilidad. Es una metodología que se basa en la retroalimentación continua entre el cliente y el equipo de desarrollo, comunicación fluida entre todos los participantes, simplicidad en las soluciones implementadas y coraje para enfrentar los cambios. [BECK, 2004].</w:t>
+        <w:t>desarrollo, comunicación fluida entre todos los participantes, simplicidad en las soluciones implementadas y coraje para enfrentar los cambios. [BECK, 2004].</w:t>
       </w:r>
     </w:p>
     <w:p>
@@ -8731,14 +8773,14 @@
           <w:tab w:val="clear" w:pos="1008"/>
           <w:tab w:val="num" w:pos="0"/>
         </w:tabs>
-        <w:ind w:left="284" w:hanging="299"/>
+        <w:ind w:left="0" w:hanging="299"/>
         <w:rPr>
           <w:rFonts w:ascii="Arial" w:hAnsi="Arial" w:cs="Arial"/>
           <w:sz w:val="20"/>
           <w:szCs w:val="20"/>
         </w:rPr>
       </w:pPr>
-      <w:bookmarkStart w:id="29" w:name="_Toc358638461"/>
+      <w:bookmarkStart w:id="28" w:name="_Toc358638461"/>
       <w:r>
         <w:rPr>
           <w:rFonts w:ascii="Arial" w:hAnsi="Arial" w:cs="Arial"/>
@@ -8747,7 +8789,7 @@
         </w:rPr>
         <w:t>Justificación</w:t>
       </w:r>
-      <w:bookmarkEnd w:id="29"/>
+      <w:bookmarkEnd w:id="28"/>
     </w:p>
     <w:p>
       <w:pPr>
@@ -8801,7 +8843,7 @@
           <w:ilvl w:val="0"/>
           <w:numId w:val="15"/>
         </w:numPr>
-        <w:ind w:left="709"/>
+        <w:ind w:left="0"/>
         <w:rPr>
           <w:rFonts w:ascii="Arial" w:hAnsi="Arial" w:cs="Arial"/>
           <w:sz w:val="20"/>
@@ -8824,7 +8866,7 @@
           <w:ilvl w:val="0"/>
           <w:numId w:val="15"/>
         </w:numPr>
-        <w:ind w:left="709"/>
+        <w:ind w:left="0"/>
         <w:rPr>
           <w:rFonts w:ascii="Arial" w:hAnsi="Arial" w:cs="Arial"/>
           <w:sz w:val="20"/>
@@ -8847,7 +8889,7 @@
           <w:ilvl w:val="0"/>
           <w:numId w:val="15"/>
         </w:numPr>
-        <w:ind w:left="709"/>
+        <w:ind w:left="0"/>
         <w:rPr>
           <w:rFonts w:ascii="Arial" w:hAnsi="Arial" w:cs="Arial"/>
           <w:sz w:val="20"/>
@@ -8870,7 +8912,7 @@
           <w:ilvl w:val="0"/>
           <w:numId w:val="15"/>
         </w:numPr>
-        <w:ind w:left="709"/>
+        <w:ind w:left="0"/>
         <w:rPr>
           <w:rFonts w:ascii="Arial" w:hAnsi="Arial" w:cs="Arial"/>
           <w:sz w:val="20"/>
@@ -8893,7 +8935,7 @@
           <w:ilvl w:val="0"/>
           <w:numId w:val="15"/>
         </w:numPr>
-        <w:ind w:left="709"/>
+        <w:ind w:left="0"/>
         <w:rPr>
           <w:rFonts w:ascii="Arial" w:hAnsi="Arial" w:cs="Arial"/>
           <w:sz w:val="20"/>
@@ -8912,7 +8954,7 @@
     <w:p>
       <w:pPr>
         <w:pStyle w:val="Prrafodelista"/>
-        <w:ind w:left="709"/>
+        <w:ind w:left="0"/>
         <w:rPr>
           <w:rFonts w:ascii="Arial" w:hAnsi="Arial" w:cs="Arial"/>
           <w:sz w:val="20"/>
@@ -8959,14 +9001,14 @@
           <w:tab w:val="clear" w:pos="1008"/>
           <w:tab w:val="num" w:pos="0"/>
         </w:tabs>
-        <w:ind w:left="284" w:hanging="299"/>
+        <w:ind w:left="0" w:hanging="299"/>
         <w:rPr>
           <w:rFonts w:ascii="Arial" w:hAnsi="Arial" w:cs="Arial"/>
           <w:sz w:val="20"/>
           <w:szCs w:val="20"/>
         </w:rPr>
       </w:pPr>
-      <w:bookmarkStart w:id="30" w:name="_Toc358638462"/>
+      <w:bookmarkStart w:id="29" w:name="_Toc358638462"/>
       <w:r>
         <w:rPr>
           <w:rFonts w:ascii="Arial" w:hAnsi="Arial" w:cs="Arial"/>
@@ -8975,7 +9017,7 @@
         </w:rPr>
         <w:t>Lista de Principios</w:t>
       </w:r>
-      <w:bookmarkEnd w:id="30"/>
+      <w:bookmarkEnd w:id="29"/>
     </w:p>
     <w:p>
       <w:pPr>
@@ -9021,7 +9063,7 @@
           <w:ilvl w:val="0"/>
           <w:numId w:val="16"/>
         </w:numPr>
-        <w:ind w:left="426"/>
+        <w:ind w:left="0"/>
         <w:rPr>
           <w:rFonts w:ascii="Arial" w:hAnsi="Arial" w:cs="Arial"/>
           <w:sz w:val="20"/>
@@ -9080,7 +9122,7 @@
     <w:p>
       <w:pPr>
         <w:pStyle w:val="Prrafodelista"/>
-        <w:ind w:left="426"/>
+        <w:ind w:left="0"/>
         <w:rPr>
           <w:rFonts w:ascii="Arial" w:hAnsi="Arial" w:cs="Arial"/>
           <w:sz w:val="20"/>
@@ -9095,7 +9137,7 @@
           <w:ilvl w:val="0"/>
           <w:numId w:val="16"/>
         </w:numPr>
-        <w:ind w:left="426"/>
+        <w:ind w:left="0"/>
         <w:rPr>
           <w:rFonts w:ascii="Arial" w:hAnsi="Arial" w:cs="Arial"/>
           <w:sz w:val="20"/>
@@ -9123,7 +9165,7 @@
     <w:p>
       <w:pPr>
         <w:pStyle w:val="Prrafodelista"/>
-        <w:ind w:left="426"/>
+        <w:ind w:left="0"/>
         <w:rPr>
           <w:rFonts w:ascii="Arial" w:hAnsi="Arial" w:cs="Arial"/>
           <w:sz w:val="20"/>
@@ -9138,7 +9180,7 @@
           <w:ilvl w:val="0"/>
           <w:numId w:val="16"/>
         </w:numPr>
-        <w:ind w:left="426"/>
+        <w:ind w:left="0"/>
         <w:rPr>
           <w:rFonts w:ascii="Arial" w:hAnsi="Arial" w:cs="Arial"/>
           <w:sz w:val="20"/>
@@ -9166,7 +9208,7 @@
     <w:p>
       <w:pPr>
         <w:pStyle w:val="Prrafodelista"/>
-        <w:ind w:left="426"/>
+        <w:ind w:left="0"/>
         <w:rPr>
           <w:rFonts w:ascii="Arial" w:hAnsi="Arial" w:cs="Arial"/>
           <w:sz w:val="20"/>
@@ -9181,7 +9223,7 @@
           <w:ilvl w:val="0"/>
           <w:numId w:val="16"/>
         </w:numPr>
-        <w:ind w:left="426"/>
+        <w:ind w:left="0"/>
         <w:rPr>
           <w:rFonts w:ascii="Arial" w:hAnsi="Arial" w:cs="Arial"/>
           <w:b/>
@@ -9210,7 +9252,7 @@
     <w:p>
       <w:pPr>
         <w:pStyle w:val="Prrafodelista"/>
-        <w:ind w:left="426"/>
+        <w:ind w:left="0"/>
         <w:rPr>
           <w:rFonts w:ascii="Arial" w:hAnsi="Arial" w:cs="Arial"/>
           <w:b/>
@@ -9254,7 +9296,6 @@
           <w:sz w:val="20"/>
           <w:szCs w:val="22"/>
         </w:rPr>
-        <w:lastRenderedPageBreak/>
         <w:t>Dentro del ciclo de vida de un proyecto que hace uso de la metodología XP se pueden identificar las siguientes fases:</w:t>
       </w:r>
     </w:p>
@@ -9276,6 +9317,7 @@
           <w:numId w:val="6"/>
         </w:numPr>
         <w:suppressAutoHyphens/>
+        <w:ind w:left="0"/>
         <w:rPr>
           <w:rFonts w:ascii="Arial" w:hAnsi="Arial" w:cs="Arial"/>
           <w:sz w:val="20"/>
@@ -9303,7 +9345,6 @@
     <w:p>
       <w:pPr>
         <w:suppressAutoHyphens/>
-        <w:ind w:left="360"/>
         <w:rPr>
           <w:rFonts w:ascii="Arial" w:hAnsi="Arial" w:cs="Arial"/>
           <w:sz w:val="20"/>
@@ -9318,6 +9359,7 @@
           <w:numId w:val="6"/>
         </w:numPr>
         <w:suppressAutoHyphens/>
+        <w:ind w:left="0"/>
         <w:rPr>
           <w:rFonts w:ascii="Arial" w:hAnsi="Arial" w:cs="Arial"/>
           <w:sz w:val="20"/>
@@ -9331,6 +9373,7 @@
           <w:sz w:val="20"/>
           <w:szCs w:val="22"/>
         </w:rPr>
+        <w:lastRenderedPageBreak/>
         <w:t xml:space="preserve">Planificación de los Releases (entregables): </w:t>
       </w:r>
       <w:r>
@@ -9345,7 +9388,6 @@
     <w:p>
       <w:pPr>
         <w:suppressAutoHyphens/>
-        <w:ind w:left="360"/>
         <w:rPr>
           <w:rFonts w:ascii="Arial" w:hAnsi="Arial" w:cs="Arial"/>
           <w:sz w:val="20"/>
@@ -9360,6 +9402,7 @@
           <w:numId w:val="6"/>
         </w:numPr>
         <w:suppressAutoHyphens/>
+        <w:ind w:left="0"/>
         <w:rPr>
           <w:rFonts w:ascii="Arial" w:hAnsi="Arial" w:cs="Arial"/>
           <w:sz w:val="20"/>
@@ -9387,6 +9430,7 @@
     <w:p>
       <w:pPr>
         <w:pStyle w:val="Prrafodelista"/>
+        <w:ind w:left="0"/>
         <w:rPr>
           <w:rFonts w:ascii="Arial" w:hAnsi="Arial" w:cs="Arial"/>
           <w:sz w:val="20"/>
@@ -9401,6 +9445,7 @@
           <w:numId w:val="6"/>
         </w:numPr>
         <w:suppressAutoHyphens/>
+        <w:ind w:left="0"/>
         <w:rPr>
           <w:rFonts w:ascii="Arial" w:hAnsi="Arial" w:cs="Arial"/>
           <w:sz w:val="20"/>
@@ -9428,6 +9473,7 @@
     <w:p>
       <w:pPr>
         <w:pStyle w:val="Prrafodelista"/>
+        <w:ind w:left="0"/>
         <w:rPr>
           <w:rFonts w:ascii="Arial" w:hAnsi="Arial" w:cs="Arial"/>
           <w:sz w:val="20"/>
@@ -9442,6 +9488,7 @@
           <w:numId w:val="6"/>
         </w:numPr>
         <w:suppressAutoHyphens/>
+        <w:ind w:left="0"/>
         <w:rPr>
           <w:rFonts w:ascii="Arial" w:hAnsi="Arial" w:cs="Arial"/>
           <w:sz w:val="20"/>
@@ -9493,12 +9540,13 @@
     <w:p>
       <w:pPr>
         <w:pStyle w:val="Ttulo4"/>
-      </w:pPr>
-      <w:bookmarkStart w:id="31" w:name="_Toc358638463"/>
+        <w:ind w:left="0"/>
+      </w:pPr>
+      <w:bookmarkStart w:id="30" w:name="_Toc358638463"/>
       <w:r>
         <w:t>Business Process Modeling and Notation (BPMN)</w:t>
       </w:r>
-      <w:bookmarkEnd w:id="31"/>
+      <w:bookmarkEnd w:id="30"/>
     </w:p>
     <w:p>
       <w:pPr>
@@ -9511,14 +9559,14 @@
           <w:tab w:val="clear" w:pos="1008"/>
           <w:tab w:val="num" w:pos="0"/>
         </w:tabs>
-        <w:ind w:left="284" w:hanging="299"/>
+        <w:ind w:left="0" w:hanging="299"/>
         <w:rPr>
           <w:rFonts w:ascii="Arial" w:hAnsi="Arial" w:cs="Arial"/>
           <w:sz w:val="20"/>
           <w:szCs w:val="20"/>
         </w:rPr>
       </w:pPr>
-      <w:bookmarkStart w:id="32" w:name="_Toc358638464"/>
+      <w:bookmarkStart w:id="31" w:name="_Toc358638464"/>
       <w:r>
         <w:rPr>
           <w:rFonts w:ascii="Arial" w:hAnsi="Arial" w:cs="Arial"/>
@@ -9527,7 +9575,7 @@
         </w:rPr>
         <w:t>Descripción</w:t>
       </w:r>
-      <w:bookmarkEnd w:id="32"/>
+      <w:bookmarkEnd w:id="31"/>
     </w:p>
     <w:p>
       <w:pPr>
@@ -9780,14 +9828,14 @@
           <w:tab w:val="clear" w:pos="1008"/>
           <w:tab w:val="num" w:pos="0"/>
         </w:tabs>
-        <w:ind w:left="284" w:hanging="299"/>
+        <w:ind w:left="0" w:hanging="299"/>
         <w:rPr>
           <w:rFonts w:ascii="Arial" w:hAnsi="Arial" w:cs="Arial"/>
           <w:sz w:val="20"/>
           <w:szCs w:val="20"/>
         </w:rPr>
       </w:pPr>
-      <w:bookmarkStart w:id="33" w:name="_Toc358638465"/>
+      <w:bookmarkStart w:id="32" w:name="_Toc358638465"/>
       <w:r>
         <w:rPr>
           <w:rFonts w:ascii="Arial" w:hAnsi="Arial" w:cs="Arial"/>
@@ -9796,77 +9844,78 @@
         </w:rPr>
         <w:t>Justificación</w:t>
       </w:r>
+      <w:bookmarkEnd w:id="32"/>
+    </w:p>
+    <w:p>
+      <w:pPr>
+        <w:rPr>
+          <w:rFonts w:ascii="Arial" w:hAnsi="Arial" w:cs="Arial"/>
+          <w:sz w:val="20"/>
+        </w:rPr>
+      </w:pPr>
+    </w:p>
+    <w:p>
+      <w:pPr>
+        <w:ind w:firstLine="576"/>
+        <w:rPr>
+          <w:rFonts w:ascii="Arial" w:hAnsi="Arial" w:cs="Arial"/>
+          <w:sz w:val="20"/>
+        </w:rPr>
+      </w:pPr>
+      <w:r>
+        <w:rPr>
+          <w:rFonts w:ascii="Arial" w:hAnsi="Arial" w:cs="Arial"/>
+          <w:sz w:val="20"/>
+        </w:rPr>
+        <w:t>Se ha elegido utilizar esta herramienta dado que es considerado un estándar para la representación gráfica de procesos de negocio siendo una notación sencilla de entender y entendible. Su utilización permitirá modelar los procesos de negocio involucrados en el presente proyecto (resultado esperado 2).</w:t>
+      </w:r>
+    </w:p>
+    <w:p>
+      <w:pPr>
+        <w:rPr>
+          <w:rFonts w:ascii="Arial" w:hAnsi="Arial" w:cs="Arial"/>
+          <w:sz w:val="20"/>
+        </w:rPr>
+      </w:pPr>
+    </w:p>
+    <w:p>
+      <w:pPr>
+        <w:pStyle w:val="Ttulo4"/>
+        <w:ind w:left="0"/>
+        <w:rPr>
+          <w:lang w:val="es-ES"/>
+        </w:rPr>
+      </w:pPr>
+      <w:bookmarkStart w:id="33" w:name="_Toc358638466"/>
+      <w:proofErr w:type="spellStart"/>
+      <w:r>
+        <w:rPr>
+          <w:lang w:val="es-ES"/>
+        </w:rPr>
+        <w:t>PSeudo</w:t>
+      </w:r>
+      <w:proofErr w:type="spellEnd"/>
+      <w:r>
+        <w:rPr>
+          <w:lang w:val="es-ES"/>
+        </w:rPr>
+        <w:t xml:space="preserve"> Intérprete (</w:t>
+      </w:r>
+      <w:proofErr w:type="spellStart"/>
+      <w:r>
+        <w:rPr>
+          <w:lang w:val="es-ES"/>
+        </w:rPr>
+        <w:t>PSeInt</w:t>
+      </w:r>
+      <w:proofErr w:type="spellEnd"/>
+      <w:r>
+        <w:rPr>
+          <w:lang w:val="es-ES"/>
+        </w:rPr>
+        <w:t>)</w:t>
+      </w:r>
       <w:bookmarkEnd w:id="33"/>
-    </w:p>
-    <w:p>
-      <w:pPr>
-        <w:rPr>
-          <w:rFonts w:ascii="Arial" w:hAnsi="Arial" w:cs="Arial"/>
-          <w:sz w:val="20"/>
-        </w:rPr>
-      </w:pPr>
-    </w:p>
-    <w:p>
-      <w:pPr>
-        <w:ind w:firstLine="576"/>
-        <w:rPr>
-          <w:rFonts w:ascii="Arial" w:hAnsi="Arial" w:cs="Arial"/>
-          <w:sz w:val="20"/>
-        </w:rPr>
-      </w:pPr>
-      <w:r>
-        <w:rPr>
-          <w:rFonts w:ascii="Arial" w:hAnsi="Arial" w:cs="Arial"/>
-          <w:sz w:val="20"/>
-        </w:rPr>
-        <w:t>Se ha elegido utilizar esta herramienta dado que es considerado un estándar para la representación gráfica de procesos de negocio siendo una notación sencilla de entender y entendible. Su utilización permitirá modelar los procesos de negocio involucrados en el presente proyecto (resultado esperado 2).</w:t>
-      </w:r>
-    </w:p>
-    <w:p>
-      <w:pPr>
-        <w:rPr>
-          <w:rFonts w:ascii="Arial" w:hAnsi="Arial" w:cs="Arial"/>
-          <w:sz w:val="20"/>
-        </w:rPr>
-      </w:pPr>
-    </w:p>
-    <w:p>
-      <w:pPr>
-        <w:pStyle w:val="Ttulo4"/>
-        <w:rPr>
-          <w:lang w:val="es-ES"/>
-        </w:rPr>
-      </w:pPr>
-      <w:bookmarkStart w:id="34" w:name="_Toc358638466"/>
-      <w:proofErr w:type="spellStart"/>
-      <w:r>
-        <w:rPr>
-          <w:lang w:val="es-ES"/>
-        </w:rPr>
-        <w:t>PSeudo</w:t>
-      </w:r>
-      <w:proofErr w:type="spellEnd"/>
-      <w:r>
-        <w:rPr>
-          <w:lang w:val="es-ES"/>
-        </w:rPr>
-        <w:t xml:space="preserve"> Intérprete (</w:t>
-      </w:r>
-      <w:proofErr w:type="spellStart"/>
-      <w:r>
-        <w:rPr>
-          <w:lang w:val="es-ES"/>
-        </w:rPr>
-        <w:t>PSeInt</w:t>
-      </w:r>
-      <w:proofErr w:type="spellEnd"/>
-      <w:r>
-        <w:rPr>
-          <w:lang w:val="es-ES"/>
-        </w:rPr>
-        <w:t>)</w:t>
-      </w:r>
-      <w:bookmarkEnd w:id="34"/>
     </w:p>
     <w:p>
       <w:pPr>
@@ -9879,14 +9928,14 @@
           <w:tab w:val="clear" w:pos="1008"/>
           <w:tab w:val="num" w:pos="0"/>
         </w:tabs>
-        <w:ind w:left="284" w:hanging="299"/>
+        <w:ind w:left="0" w:hanging="299"/>
         <w:rPr>
           <w:rFonts w:ascii="Arial" w:hAnsi="Arial" w:cs="Arial"/>
           <w:sz w:val="20"/>
           <w:szCs w:val="20"/>
         </w:rPr>
       </w:pPr>
-      <w:bookmarkStart w:id="35" w:name="_Toc358638467"/>
+      <w:bookmarkStart w:id="34" w:name="_Toc358638467"/>
       <w:r>
         <w:rPr>
           <w:rFonts w:ascii="Arial" w:hAnsi="Arial" w:cs="Arial"/>
@@ -9895,7 +9944,7 @@
         </w:rPr>
         <w:t>Descripción</w:t>
       </w:r>
-      <w:bookmarkEnd w:id="35"/>
+      <w:bookmarkEnd w:id="34"/>
     </w:p>
     <w:p>
       <w:pPr>
@@ -9968,24 +10017,23 @@
           <w:tab w:val="clear" w:pos="1008"/>
           <w:tab w:val="num" w:pos="0"/>
         </w:tabs>
-        <w:ind w:left="284" w:hanging="299"/>
+        <w:ind w:left="0" w:hanging="299"/>
         <w:rPr>
           <w:rFonts w:ascii="Arial" w:hAnsi="Arial" w:cs="Arial"/>
           <w:sz w:val="20"/>
           <w:szCs w:val="20"/>
         </w:rPr>
       </w:pPr>
-      <w:bookmarkStart w:id="36" w:name="_Toc358638468"/>
+      <w:bookmarkStart w:id="35" w:name="_Toc358638468"/>
       <w:r>
         <w:rPr>
           <w:rFonts w:ascii="Arial" w:hAnsi="Arial" w:cs="Arial"/>
           <w:sz w:val="20"/>
           <w:szCs w:val="20"/>
         </w:rPr>
-        <w:lastRenderedPageBreak/>
         <w:t>Justificación</w:t>
       </w:r>
-      <w:bookmarkEnd w:id="36"/>
+      <w:bookmarkEnd w:id="35"/>
     </w:p>
     <w:p>
       <w:pPr>
@@ -10443,43 +10491,61 @@
           <w:ilvl w:val="0"/>
           <w:numId w:val="0"/>
         </w:numPr>
-        <w:ind w:left="432" w:hanging="432"/>
+        <w:ind w:hanging="432"/>
         <w:rPr>
           <w:i/>
           <w:sz w:val="22"/>
         </w:rPr>
       </w:pPr>
-      <w:bookmarkStart w:id="37" w:name="_Toc364799438"/>
+      <w:bookmarkStart w:id="36" w:name="_Toc364799438"/>
       <w:r>
         <w:rPr>
           <w:i/>
           <w:sz w:val="22"/>
         </w:rPr>
+        <w:t>REFERENCIAS BIBLIOGRÁFICAS</w:t>
+      </w:r>
+      <w:bookmarkEnd w:id="36"/>
+    </w:p>
+    <w:p/>
+    <w:p>
+      <w:pPr>
+        <w:rPr>
+          <w:color w:val="FF0000"/>
+        </w:rPr>
+      </w:pPr>
+      <w:bookmarkStart w:id="37" w:name="_GoBack"/>
+      <w:r>
+        <w:rPr>
+          <w:color w:val="FF0000"/>
+        </w:rPr>
+        <w:t>PONER REFERENCIAS DE NOTEPAD++ Y CACOO.COM</w:t>
+      </w:r>
+    </w:p>
+    <w:bookmarkEnd w:id="37"/>
+    <w:p/>
+    <w:p/>
+    <w:p>
+      <w:pPr>
+        <w:rPr>
+          <w:rFonts w:ascii="Arial" w:hAnsi="Arial" w:cs="Arial"/>
+          <w:sz w:val="20"/>
+        </w:rPr>
+      </w:pPr>
+    </w:p>
+    <w:p>
+      <w:pPr>
+        <w:rPr>
+          <w:rFonts w:ascii="Arial" w:hAnsi="Arial" w:cs="Arial"/>
+          <w:sz w:val="20"/>
+        </w:rPr>
+      </w:pPr>
+      <w:r>
+        <w:rPr>
+          <w:rFonts w:ascii="Arial" w:hAnsi="Arial" w:cs="Arial"/>
+          <w:sz w:val="20"/>
+        </w:rPr>
         <w:lastRenderedPageBreak/>
-        <w:t>REFERENCIAS BIBLIOGRÁFICAS</w:t>
-      </w:r>
-      <w:bookmarkEnd w:id="37"/>
-    </w:p>
-    <w:p>
-      <w:pPr>
-        <w:rPr>
-          <w:rFonts w:ascii="Arial" w:hAnsi="Arial" w:cs="Arial"/>
-          <w:sz w:val="20"/>
-        </w:rPr>
-      </w:pPr>
-    </w:p>
-    <w:p>
-      <w:pPr>
-        <w:rPr>
-          <w:rFonts w:ascii="Arial" w:hAnsi="Arial" w:cs="Arial"/>
-          <w:sz w:val="20"/>
-        </w:rPr>
-      </w:pPr>
-      <w:r>
-        <w:rPr>
-          <w:rFonts w:ascii="Arial" w:hAnsi="Arial" w:cs="Arial"/>
-          <w:sz w:val="20"/>
-        </w:rPr>
         <w:t>A CAMBIO DE – PERÚ (ACAM)</w:t>
       </w:r>
     </w:p>
@@ -10600,7 +10666,17 @@
           <w:szCs w:val="22"/>
           <w:lang w:val="en-US"/>
         </w:rPr>
-        <w:t xml:space="preserve">Extreme Programming Explained. </w:t>
+        <w:t>Extreme Programming Ex</w:t>
+      </w:r>
+      <w:r>
+        <w:rPr>
+          <w:rFonts w:ascii="Arial" w:hAnsi="Arial" w:cs="Arial"/>
+          <w:i/>
+          <w:sz w:val="20"/>
+          <w:szCs w:val="22"/>
+          <w:lang w:val="en-US"/>
+        </w:rPr>
+        <w:t xml:space="preserve">plained. </w:t>
       </w:r>
       <w:r>
         <w:rPr>
@@ -10631,7 +10707,7 @@
     </w:p>
     <w:p>
       <w:pPr>
-        <w:ind w:left="708" w:firstLine="708"/>
+        <w:ind w:firstLine="708"/>
         <w:jc w:val="left"/>
         <w:rPr>
           <w:rFonts w:ascii="Arial" w:hAnsi="Arial" w:cs="Arial"/>
@@ -10691,7 +10767,7 @@
     </w:p>
     <w:p>
       <w:pPr>
-        <w:ind w:left="1410" w:hanging="1410"/>
+        <w:ind w:hanging="1410"/>
         <w:rPr>
           <w:rFonts w:ascii="Arial" w:hAnsi="Arial" w:cs="Arial"/>
           <w:sz w:val="20"/>
@@ -10736,7 +10812,7 @@
     </w:p>
     <w:p>
       <w:pPr>
-        <w:ind w:left="1410" w:hanging="1410"/>
+        <w:ind w:hanging="1410"/>
         <w:rPr>
           <w:rFonts w:ascii="Arial" w:hAnsi="Arial" w:cs="Arial"/>
           <w:sz w:val="20"/>
@@ -10799,7 +10875,7 @@
     </w:p>
     <w:p>
       <w:pPr>
-        <w:ind w:left="1410" w:hanging="1410"/>
+        <w:ind w:hanging="1410"/>
         <w:rPr>
           <w:rFonts w:ascii="Arial" w:hAnsi="Arial" w:cs="Arial"/>
           <w:sz w:val="20"/>
@@ -10845,7 +10921,7 @@
     </w:p>
     <w:p>
       <w:pPr>
-        <w:ind w:left="1410" w:firstLine="6"/>
+        <w:ind w:firstLine="6"/>
         <w:rPr>
           <w:rFonts w:ascii="Arial" w:hAnsi="Arial" w:cs="Arial"/>
           <w:sz w:val="20"/>
@@ -11050,7 +11126,7 @@
     </w:p>
     <w:p>
       <w:pPr>
-        <w:ind w:left="1410" w:hanging="1410"/>
+        <w:ind w:hanging="1410"/>
         <w:rPr>
           <w:rFonts w:ascii="Arial" w:hAnsi="Arial" w:cs="Arial"/>
           <w:sz w:val="20"/>
@@ -11089,7 +11165,7 @@
     </w:p>
     <w:p>
       <w:pPr>
-        <w:ind w:left="1410" w:hanging="1410"/>
+        <w:ind w:hanging="1410"/>
         <w:rPr>
           <w:rFonts w:ascii="Arial" w:hAnsi="Arial" w:cs="Arial"/>
           <w:sz w:val="20"/>
@@ -11136,7 +11212,7 @@
     </w:p>
     <w:p>
       <w:pPr>
-        <w:ind w:left="1410" w:hanging="1410"/>
+        <w:ind w:hanging="1410"/>
         <w:rPr>
           <w:rFonts w:ascii="Arial" w:hAnsi="Arial" w:cs="Arial"/>
           <w:sz w:val="20"/>
@@ -11213,7 +11289,7 @@
     </w:p>
     <w:p>
       <w:pPr>
-        <w:ind w:left="1410" w:hanging="1410"/>
+        <w:ind w:hanging="1410"/>
         <w:rPr>
           <w:rFonts w:ascii="Arial" w:hAnsi="Arial" w:cs="Arial"/>
           <w:sz w:val="20"/>
@@ -11258,7 +11334,7 @@
     </w:p>
     <w:p>
       <w:pPr>
-        <w:ind w:left="1410" w:hanging="1410"/>
+        <w:ind w:hanging="1410"/>
         <w:rPr>
           <w:rFonts w:ascii="Arial" w:hAnsi="Arial" w:cs="Arial"/>
           <w:sz w:val="20"/>
@@ -11441,7 +11517,7 @@
     </w:p>
     <w:p>
       <w:pPr>
-        <w:ind w:left="1410" w:hanging="1410"/>
+        <w:ind w:hanging="1410"/>
         <w:rPr>
           <w:rFonts w:ascii="Arial" w:hAnsi="Arial" w:cs="Arial"/>
           <w:sz w:val="20"/>
@@ -11487,18 +11563,16 @@
     </w:p>
     <w:p>
       <w:pPr>
-        <w:ind w:left="1410"/>
-        <w:rPr>
-          <w:rFonts w:ascii="Arial" w:hAnsi="Arial" w:cs="Arial"/>
-          <w:sz w:val="20"/>
-        </w:rPr>
-      </w:pPr>
-      <w:r>
-        <w:rPr>
-          <w:rFonts w:ascii="Arial" w:hAnsi="Arial" w:cs="Arial"/>
-          <w:sz w:val="20"/>
-        </w:rPr>
-        <w:lastRenderedPageBreak/>
+        <w:rPr>
+          <w:rFonts w:ascii="Arial" w:hAnsi="Arial" w:cs="Arial"/>
+          <w:sz w:val="20"/>
+        </w:rPr>
+      </w:pPr>
+      <w:r>
+        <w:rPr>
+          <w:rFonts w:ascii="Arial" w:hAnsi="Arial" w:cs="Arial"/>
+          <w:sz w:val="20"/>
+        </w:rPr>
         <w:t>&lt;http://www.mintra.gob.pe/archivos/file/estadisticas/peel/estadisticas/2001-2011/sexo/peru_total_sexo_003.pdf&gt;</w:t>
       </w:r>
     </w:p>
@@ -11527,7 +11601,7 @@
     </w:p>
     <w:p>
       <w:pPr>
-        <w:ind w:left="1410" w:hanging="1410"/>
+        <w:ind w:hanging="1410"/>
         <w:rPr>
           <w:rFonts w:ascii="Arial" w:hAnsi="Arial" w:cs="Arial"/>
           <w:sz w:val="20"/>
@@ -11573,17 +11647,17 @@
     </w:p>
     <w:p>
       <w:pPr>
-        <w:ind w:left="1410"/>
-        <w:rPr>
-          <w:rFonts w:ascii="Arial" w:hAnsi="Arial" w:cs="Arial"/>
-          <w:sz w:val="20"/>
-        </w:rPr>
-      </w:pPr>
-      <w:r>
-        <w:rPr>
-          <w:rFonts w:ascii="Arial" w:hAnsi="Arial" w:cs="Arial"/>
-          <w:sz w:val="20"/>
-        </w:rPr>
+        <w:rPr>
+          <w:rFonts w:ascii="Arial" w:hAnsi="Arial" w:cs="Arial"/>
+          <w:sz w:val="20"/>
+        </w:rPr>
+      </w:pPr>
+      <w:r>
+        <w:rPr>
+          <w:rFonts w:ascii="Arial" w:hAnsi="Arial" w:cs="Arial"/>
+          <w:sz w:val="20"/>
+        </w:rPr>
+        <w:lastRenderedPageBreak/>
         <w:t>&lt;http://www.mintra.gob.pe/archivos/file/estadisticas/peel/estadisticas/2001-2011/sexo/peru_total_sexo_004.pdf&gt;</w:t>
       </w:r>
     </w:p>
@@ -11612,7 +11686,7 @@
     </w:p>
     <w:p>
       <w:pPr>
-        <w:ind w:left="1410" w:hanging="1410"/>
+        <w:ind w:hanging="1410"/>
         <w:rPr>
           <w:rFonts w:ascii="Arial" w:hAnsi="Arial" w:cs="Arial"/>
           <w:sz w:val="20"/>
@@ -11658,7 +11732,6 @@
     </w:p>
     <w:p>
       <w:pPr>
-        <w:ind w:left="1410"/>
         <w:rPr>
           <w:rFonts w:ascii="Arial" w:hAnsi="Arial" w:cs="Arial"/>
           <w:sz w:val="20"/>
@@ -11697,7 +11770,7 @@
     </w:p>
     <w:p>
       <w:pPr>
-        <w:ind w:left="1410" w:hanging="1410"/>
+        <w:ind w:hanging="1410"/>
         <w:rPr>
           <w:rFonts w:ascii="Arial" w:hAnsi="Arial" w:cs="Arial"/>
           <w:sz w:val="20"/>
@@ -11774,7 +11847,7 @@
     </w:p>
     <w:p>
       <w:pPr>
-        <w:ind w:left="1410" w:hanging="1410"/>
+        <w:ind w:hanging="1410"/>
         <w:rPr>
           <w:rFonts w:ascii="Arial" w:hAnsi="Arial" w:cs="Arial"/>
           <w:sz w:val="20"/>
@@ -11792,7 +11865,7 @@
     </w:p>
     <w:p>
       <w:pPr>
-        <w:ind w:left="1410" w:hanging="1410"/>
+        <w:ind w:hanging="1410"/>
         <w:rPr>
           <w:rFonts w:ascii="Arial" w:hAnsi="Arial" w:cs="Arial"/>
           <w:sz w:val="20"/>
@@ -11851,7 +11924,6 @@
     </w:p>
     <w:p>
       <w:pPr>
-        <w:ind w:left="1410"/>
         <w:rPr>
           <w:rFonts w:ascii="Arial" w:hAnsi="Arial" w:cs="Arial"/>
           <w:sz w:val="20"/>
@@ -11891,7 +11963,7 @@
     </w:p>
     <w:p>
       <w:pPr>
-        <w:ind w:left="1410" w:hanging="1410"/>
+        <w:ind w:hanging="1410"/>
         <w:jc w:val="left"/>
         <w:rPr>
           <w:rFonts w:ascii="Arial" w:hAnsi="Arial" w:cs="Arial"/>
@@ -12076,7 +12148,7 @@
     </w:p>
     <w:p>
       <w:pPr>
-        <w:ind w:left="1410" w:hanging="1410"/>
+        <w:ind w:hanging="1410"/>
         <w:rPr>
           <w:rFonts w:ascii="Arial" w:hAnsi="Arial" w:cs="Arial"/>
           <w:sz w:val="20"/>
@@ -12122,7 +12194,7 @@
     </w:p>
     <w:p>
       <w:pPr>
-        <w:ind w:left="1410" w:hanging="1410"/>
+        <w:ind w:hanging="1410"/>
         <w:rPr>
           <w:rFonts w:ascii="Arial" w:hAnsi="Arial" w:cs="Arial"/>
           <w:sz w:val="20"/>
@@ -12162,7 +12234,7 @@
     </w:p>
     <w:p>
       <w:pPr>
-        <w:ind w:left="1410" w:hanging="1410"/>
+        <w:ind w:hanging="1410"/>
         <w:rPr>
           <w:rFonts w:ascii="Arial" w:hAnsi="Arial" w:cs="Arial"/>
           <w:sz w:val="20"/>
@@ -12207,7 +12279,6 @@
     </w:p>
     <w:p>
       <w:pPr>
-        <w:ind w:left="1410"/>
         <w:rPr>
           <w:rFonts w:ascii="Arial" w:hAnsi="Arial" w:cs="Arial"/>
           <w:sz w:val="20"/>
@@ -12294,7 +12365,7 @@
     </w:p>
     <w:p>
       <w:pPr>
-        <w:ind w:left="1410" w:hanging="1410"/>
+        <w:ind w:hanging="1410"/>
         <w:rPr>
           <w:rFonts w:ascii="Arial" w:hAnsi="Arial" w:cs="Arial"/>
           <w:sz w:val="20"/>
@@ -12340,7 +12411,6 @@
     </w:p>
     <w:p>
       <w:pPr>
-        <w:ind w:left="1410"/>
         <w:rPr>
           <w:rFonts w:ascii="Arial" w:hAnsi="Arial" w:cs="Arial"/>
           <w:sz w:val="20"/>
@@ -12434,7 +12504,7 @@
     </w:p>
     <w:p>
       <w:pPr>
-        <w:ind w:left="1410" w:hanging="1410"/>
+        <w:ind w:hanging="1410"/>
         <w:rPr>
           <w:rFonts w:ascii="Arial" w:hAnsi="Arial" w:cs="Arial"/>
           <w:sz w:val="20"/>
@@ -12534,7 +12604,6 @@
           <w:szCs w:val="22"/>
           <w:lang w:val="en-US"/>
         </w:rPr>
-        <w:lastRenderedPageBreak/>
         <w:t>PROJECT MANAGEMENT INSTITUTE (PMI</w:t>
       </w:r>
       <w:proofErr w:type="gramStart"/>
@@ -12595,7 +12664,7 @@
     </w:p>
     <w:p>
       <w:pPr>
-        <w:ind w:left="708" w:firstLine="708"/>
+        <w:ind w:firstLine="708"/>
         <w:jc w:val="left"/>
         <w:rPr>
           <w:rFonts w:ascii="Arial" w:hAnsi="Arial" w:cs="Arial"/>
@@ -12727,6 +12796,7 @@
           <w:rFonts w:ascii="Arial" w:hAnsi="Arial" w:cs="Arial"/>
           <w:sz w:val="20"/>
         </w:rPr>
+        <w:lastRenderedPageBreak/>
         <w:t>SEDAPAL EN TU HOGAR (SEDAPAL)</w:t>
       </w:r>
     </w:p>
@@ -13021,7 +13091,7 @@
     </w:p>
     <w:p>
       <w:pPr>
-        <w:ind w:left="1410" w:hanging="1410"/>
+        <w:ind w:hanging="1410"/>
         <w:rPr>
           <w:rFonts w:ascii="Arial" w:hAnsi="Arial" w:cs="Arial"/>
           <w:sz w:val="20"/>
@@ -13142,7 +13212,7 @@
     </w:p>
     <w:p>
       <w:pPr>
-        <w:ind w:left="1410" w:hanging="1410"/>
+        <w:ind w:hanging="1410"/>
         <w:rPr>
           <w:rFonts w:ascii="Arial" w:hAnsi="Arial" w:cs="Arial"/>
           <w:sz w:val="20"/>
@@ -13188,7 +13258,7 @@
     </w:p>
     <w:p>
       <w:pPr>
-        <w:ind w:left="1410" w:firstLine="6"/>
+        <w:ind w:firstLine="6"/>
         <w:rPr>
           <w:rFonts w:ascii="Arial" w:hAnsi="Arial" w:cs="Arial"/>
           <w:sz w:val="20"/>
@@ -13313,7 +13383,7 @@
     </w:p>
     <w:p>
       <w:pPr>
-        <w:ind w:left="2124" w:hanging="708"/>
+        <w:ind w:hanging="708"/>
         <w:jc w:val="left"/>
         <w:rPr>
           <w:rFonts w:ascii="Arial" w:hAnsi="Arial" w:cs="Arial"/>
@@ -13354,7 +13424,7 @@
     <w:sectPr>
       <w:footerReference w:type="default" r:id="rId11"/>
       <w:pgSz w:w="11906" w:h="16838" w:code="9"/>
-      <w:pgMar w:top="1418" w:right="1701" w:bottom="1418" w:left="1701" w:header="709" w:footer="461" w:gutter="0"/>
+      <w:pgMar w:top="1418" w:right="1418" w:bottom="1418" w:left="2268" w:header="709" w:footer="459" w:gutter="0"/>
       <w:cols w:space="708"/>
       <w:titlePg/>
       <w:docGrid w:linePitch="360"/>
@@ -13445,7 +13515,7 @@
           <w:rPr>
             <w:noProof/>
           </w:rPr>
-          <w:t>8</w:t>
+          <w:t>15</w:t>
         </w:r>
         <w:r>
           <w:fldChar w:fldCharType="end"/>
@@ -13669,7 +13739,7 @@
   <w:abstractNum w:abstractNumId="2">
     <w:nsid w:val="264856A2"/>
     <w:multiLevelType w:val="multilevel"/>
-    <w:tmpl w:val="070233D2"/>
+    <w:tmpl w:val="5C803012"/>
     <w:lvl w:ilvl="0">
       <w:start w:val="1"/>
       <w:numFmt w:val="decimal"/>
@@ -15822,7 +15892,7 @@
     <w:link w:val="Ttulo2Car"/>
     <w:autoRedefine/>
     <w:qFormat/>
-    <w:rsid w:val="00923013"/>
+    <w:rsid w:val="000C6FD7"/>
     <w:pPr>
       <w:keepNext/>
       <w:numPr>
@@ -15830,6 +15900,7 @@
         <w:numId w:val="1"/>
       </w:numPr>
       <w:spacing w:before="240" w:after="60"/>
+      <w:ind w:left="600"/>
       <w:outlineLvl w:val="1"/>
     </w:pPr>
     <w:rPr>
@@ -15991,6 +16062,7 @@
   <w:style w:type="character" w:default="1" w:styleId="Fuentedeprrafopredeter">
     <w:name w:val="Default Paragraph Font"/>
     <w:uiPriority w:val="1"/>
+    <w:semiHidden/>
     <w:unhideWhenUsed/>
   </w:style>
   <w:style w:type="table" w:default="1" w:styleId="Tablanormal">
@@ -16832,7 +16904,7 @@
     <w:name w:val="Título 2 Car"/>
     <w:basedOn w:val="Fuentedeprrafopredeter"/>
     <w:link w:val="Ttulo2"/>
-    <w:rsid w:val="00923013"/>
+    <w:rsid w:val="000C6FD7"/>
     <w:rPr>
       <w:rFonts w:ascii="Arial" w:hAnsi="Arial" w:cs="Arial"/>
       <w:b/>
@@ -17168,7 +17240,7 @@
     <w:link w:val="Ttulo2Car"/>
     <w:autoRedefine/>
     <w:qFormat/>
-    <w:rsid w:val="00923013"/>
+    <w:rsid w:val="000C6FD7"/>
     <w:pPr>
       <w:keepNext/>
       <w:numPr>
@@ -17176,6 +17248,7 @@
         <w:numId w:val="1"/>
       </w:numPr>
       <w:spacing w:before="240" w:after="60"/>
+      <w:ind w:left="600"/>
       <w:outlineLvl w:val="1"/>
     </w:pPr>
     <w:rPr>
@@ -17337,6 +17410,7 @@
   <w:style w:type="character" w:default="1" w:styleId="Fuentedeprrafopredeter">
     <w:name w:val="Default Paragraph Font"/>
     <w:uiPriority w:val="1"/>
+    <w:semiHidden/>
     <w:unhideWhenUsed/>
   </w:style>
   <w:style w:type="table" w:default="1" w:styleId="Tablanormal">
@@ -18178,7 +18252,7 @@
     <w:name w:val="Título 2 Car"/>
     <w:basedOn w:val="Fuentedeprrafopredeter"/>
     <w:link w:val="Ttulo2"/>
-    <w:rsid w:val="00923013"/>
+    <w:rsid w:val="000C6FD7"/>
     <w:rPr>
       <w:rFonts w:ascii="Arial" w:hAnsi="Arial" w:cs="Arial"/>
       <w:b/>
@@ -18613,7 +18687,7 @@
 </file>
 
 <file path=customXml/itemProps1.xml><?xml version="1.0" encoding="utf-8"?>
-<ds:datastoreItem xmlns:ds="http://schemas.openxmlformats.org/officeDocument/2006/customXml" ds:itemID="{D9A6FFDC-DA2C-4423-BA75-291A0EBA6EAB}">
+<ds:datastoreItem xmlns:ds="http://schemas.openxmlformats.org/officeDocument/2006/customXml" ds:itemID="{8C95F1DF-91E8-4174-A6F5-7D436867E8B7}">
   <ds:schemaRefs>
     <ds:schemaRef ds:uri="http://schemas.openxmlformats.org/officeDocument/2006/bibliography"/>
   </ds:schemaRefs>

</xml_diff>